<commit_message>
yaml for both word and pdf; still need to update /ref uses to just use citationer()
</commit_message>
<xml_diff>
--- a/manuscript/remote-sensing-resistance.docx
+++ b/manuscript/remote-sensing-resistance.docx
@@ -86,6 +86,444 @@
       </w:r>
       <w:r>
         <w:t xml:space="preserve">wildfire</w:t>
+      </w:r>
+    </w:p>
+    <w:p>
+      <w:pPr>
+        <w:pStyle w:val="Author"/>
+      </w:pPr>
+      <w:r>
+        <w:t xml:space="preserve">Michael</w:t>
+      </w:r>
+      <w:r>
+        <w:t xml:space="preserve"> </w:t>
+      </w:r>
+      <w:r>
+        <w:t xml:space="preserve">J</w:t>
+      </w:r>
+      <w:r>
+        <w:t xml:space="preserve"> </w:t>
+      </w:r>
+      <w:r>
+        <w:t xml:space="preserve">Koontz</w:t>
+      </w:r>
+      <w:r>
+        <w:rPr>
+          <w:vertAlign w:val="superscript"/>
+        </w:rPr>
+        <w:t xml:space="preserve">1</w:t>
+      </w:r>
+    </w:p>
+    <w:p>
+      <w:pPr>
+        <w:pStyle w:val="Author"/>
+      </w:pPr>
+      <w:r>
+        <w:t xml:space="preserve">Malcolm</w:t>
+      </w:r>
+      <w:r>
+        <w:t xml:space="preserve"> </w:t>
+      </w:r>
+      <w:r>
+        <w:t xml:space="preserve">P</w:t>
+      </w:r>
+      <w:r>
+        <w:t xml:space="preserve"> </w:t>
+      </w:r>
+      <w:r>
+        <w:t xml:space="preserve">North</w:t>
+      </w:r>
+      <w:r>
+        <w:rPr>
+          <w:vertAlign w:val="superscript"/>
+        </w:rPr>
+        <w:t xml:space="preserve">2</w:t>
+      </w:r>
+    </w:p>
+    <w:p>
+      <w:pPr>
+        <w:pStyle w:val="Author"/>
+      </w:pPr>
+      <w:r>
+        <w:t xml:space="preserve">Stephen</w:t>
+      </w:r>
+      <w:r>
+        <w:t xml:space="preserve"> </w:t>
+      </w:r>
+      <w:r>
+        <w:t xml:space="preserve">E</w:t>
+      </w:r>
+      <w:r>
+        <w:t xml:space="preserve"> </w:t>
+      </w:r>
+      <w:r>
+        <w:t xml:space="preserve">Fick</w:t>
+      </w:r>
+      <w:r>
+        <w:rPr>
+          <w:vertAlign w:val="superscript"/>
+        </w:rPr>
+        <w:t xml:space="preserve">3</w:t>
+      </w:r>
+    </w:p>
+    <w:p>
+      <w:pPr>
+        <w:pStyle w:val="Author"/>
+      </w:pPr>
+      <w:r>
+        <w:t xml:space="preserve">Chhaya</w:t>
+      </w:r>
+      <w:r>
+        <w:t xml:space="preserve"> </w:t>
+      </w:r>
+      <w:r>
+        <w:t xml:space="preserve">M</w:t>
+      </w:r>
+      <w:r>
+        <w:t xml:space="preserve"> </w:t>
+      </w:r>
+      <w:r>
+        <w:t xml:space="preserve">Werner</w:t>
+      </w:r>
+      <w:r>
+        <w:rPr>
+          <w:vertAlign w:val="superscript"/>
+        </w:rPr>
+        <w:t xml:space="preserve">4</w:t>
+      </w:r>
+    </w:p>
+    <w:p>
+      <w:pPr>
+        <w:pStyle w:val="Author"/>
+      </w:pPr>
+      <w:r>
+        <w:t xml:space="preserve">Andrew</w:t>
+      </w:r>
+      <w:r>
+        <w:t xml:space="preserve"> </w:t>
+      </w:r>
+      <w:r>
+        <w:t xml:space="preserve">M</w:t>
+      </w:r>
+      <w:r>
+        <w:t xml:space="preserve"> </w:t>
+      </w:r>
+      <w:r>
+        <w:t xml:space="preserve">Latimer</w:t>
+      </w:r>
+      <w:r>
+        <w:rPr>
+          <w:vertAlign w:val="superscript"/>
+        </w:rPr>
+        <w:t xml:space="preserve">5</w:t>
+      </w:r>
+    </w:p>
+    <w:p>
+      <w:pPr>
+        <w:pStyle w:val="Date"/>
+      </w:pPr>
+      <w:r>
+        <w:rPr>
+          <w:vertAlign w:val="superscript"/>
+        </w:rPr>
+        <w:t xml:space="preserve">1</w:t>
+      </w:r>
+      <w:r>
+        <w:t xml:space="preserve">Graduate</w:t>
+      </w:r>
+      <w:r>
+        <w:t xml:space="preserve"> </w:t>
+      </w:r>
+      <w:r>
+        <w:t xml:space="preserve">Group</w:t>
+      </w:r>
+      <w:r>
+        <w:t xml:space="preserve"> </w:t>
+      </w:r>
+      <w:r>
+        <w:t xml:space="preserve">in</w:t>
+      </w:r>
+      <w:r>
+        <w:t xml:space="preserve"> </w:t>
+      </w:r>
+      <w:r>
+        <w:t xml:space="preserve">Ecology,</w:t>
+      </w:r>
+      <w:r>
+        <w:t xml:space="preserve"> </w:t>
+      </w:r>
+      <w:r>
+        <w:t xml:space="preserve">University</w:t>
+      </w:r>
+      <w:r>
+        <w:t xml:space="preserve"> </w:t>
+      </w:r>
+      <w:r>
+        <w:t xml:space="preserve">of</w:t>
+      </w:r>
+      <w:r>
+        <w:t xml:space="preserve"> </w:t>
+      </w:r>
+      <w:r>
+        <w:t xml:space="preserve">California,</w:t>
+      </w:r>
+      <w:r>
+        <w:t xml:space="preserve"> </w:t>
+      </w:r>
+      <w:r>
+        <w:t xml:space="preserve">Davis;</w:t>
+      </w:r>
+      <w:r>
+        <w:t xml:space="preserve"> </w:t>
+      </w:r>
+      <w:r>
+        <w:t xml:space="preserve">Davis,</w:t>
+      </w:r>
+      <w:r>
+        <w:t xml:space="preserve"> </w:t>
+      </w:r>
+      <w:r>
+        <w:t xml:space="preserve">CA</w:t>
+      </w:r>
+      <w:r>
+        <w:br w:type="textWrapping"/>
+      </w:r>
+      <w:r>
+        <w:rPr>
+          <w:vertAlign w:val="superscript"/>
+        </w:rPr>
+        <w:t xml:space="preserve">2</w:t>
+      </w:r>
+      <w:r>
+        <w:t xml:space="preserve">Pacific</w:t>
+      </w:r>
+      <w:r>
+        <w:t xml:space="preserve"> </w:t>
+      </w:r>
+      <w:r>
+        <w:t xml:space="preserve">Southwest</w:t>
+      </w:r>
+      <w:r>
+        <w:t xml:space="preserve"> </w:t>
+      </w:r>
+      <w:r>
+        <w:t xml:space="preserve">Research</w:t>
+      </w:r>
+      <w:r>
+        <w:t xml:space="preserve"> </w:t>
+      </w:r>
+      <w:r>
+        <w:t xml:space="preserve">Station,</w:t>
+      </w:r>
+      <w:r>
+        <w:t xml:space="preserve"> </w:t>
+      </w:r>
+      <w:r>
+        <w:t xml:space="preserve">USDA</w:t>
+      </w:r>
+      <w:r>
+        <w:t xml:space="preserve"> </w:t>
+      </w:r>
+      <w:r>
+        <w:t xml:space="preserve">Forest</w:t>
+      </w:r>
+      <w:r>
+        <w:t xml:space="preserve"> </w:t>
+      </w:r>
+      <w:r>
+        <w:t xml:space="preserve">Service;</w:t>
+      </w:r>
+      <w:r>
+        <w:t xml:space="preserve"> </w:t>
+      </w:r>
+      <w:r>
+        <w:t xml:space="preserve">Mammoth</w:t>
+      </w:r>
+      <w:r>
+        <w:t xml:space="preserve"> </w:t>
+      </w:r>
+      <w:r>
+        <w:t xml:space="preserve">Lakes,</w:t>
+      </w:r>
+      <w:r>
+        <w:t xml:space="preserve"> </w:t>
+      </w:r>
+      <w:r>
+        <w:t xml:space="preserve">CA</w:t>
+      </w:r>
+      <w:r>
+        <w:br w:type="textWrapping"/>
+      </w:r>
+      <w:r>
+        <w:rPr>
+          <w:vertAlign w:val="superscript"/>
+        </w:rPr>
+        <w:t xml:space="preserve">3</w:t>
+      </w:r>
+      <w:r>
+        <w:t xml:space="preserve">USGS/University</w:t>
+      </w:r>
+      <w:r>
+        <w:t xml:space="preserve"> </w:t>
+      </w:r>
+      <w:r>
+        <w:t xml:space="preserve">of</w:t>
+      </w:r>
+      <w:r>
+        <w:t xml:space="preserve"> </w:t>
+      </w:r>
+      <w:r>
+        <w:t xml:space="preserve">Colorado,</w:t>
+      </w:r>
+      <w:r>
+        <w:t xml:space="preserve"> </w:t>
+      </w:r>
+      <w:r>
+        <w:t xml:space="preserve">Boulder;</w:t>
+      </w:r>
+      <w:r>
+        <w:t xml:space="preserve"> </w:t>
+      </w:r>
+      <w:r>
+        <w:t xml:space="preserve">Boulder,</w:t>
+      </w:r>
+      <w:r>
+        <w:t xml:space="preserve"> </w:t>
+      </w:r>
+      <w:r>
+        <w:t xml:space="preserve">CO</w:t>
+      </w:r>
+      <w:r>
+        <w:br w:type="textWrapping"/>
+      </w:r>
+      <w:r>
+        <w:rPr>
+          <w:vertAlign w:val="superscript"/>
+        </w:rPr>
+        <w:t xml:space="preserve">4</w:t>
+      </w:r>
+      <w:r>
+        <w:t xml:space="preserve">Center</w:t>
+      </w:r>
+      <w:r>
+        <w:t xml:space="preserve"> </w:t>
+      </w:r>
+      <w:r>
+        <w:t xml:space="preserve">for</w:t>
+      </w:r>
+      <w:r>
+        <w:t xml:space="preserve"> </w:t>
+      </w:r>
+      <w:r>
+        <w:t xml:space="preserve">Population</w:t>
+      </w:r>
+      <w:r>
+        <w:t xml:space="preserve"> </w:t>
+      </w:r>
+      <w:r>
+        <w:t xml:space="preserve">Biology,</w:t>
+      </w:r>
+      <w:r>
+        <w:t xml:space="preserve"> </w:t>
+      </w:r>
+      <w:r>
+        <w:t xml:space="preserve">University</w:t>
+      </w:r>
+      <w:r>
+        <w:t xml:space="preserve"> </w:t>
+      </w:r>
+      <w:r>
+        <w:t xml:space="preserve">of</w:t>
+      </w:r>
+      <w:r>
+        <w:t xml:space="preserve"> </w:t>
+      </w:r>
+      <w:r>
+        <w:t xml:space="preserve">California,</w:t>
+      </w:r>
+      <w:r>
+        <w:t xml:space="preserve"> </w:t>
+      </w:r>
+      <w:r>
+        <w:t xml:space="preserve">Davis;</w:t>
+      </w:r>
+      <w:r>
+        <w:t xml:space="preserve"> </w:t>
+      </w:r>
+      <w:r>
+        <w:t xml:space="preserve">Davis,</w:t>
+      </w:r>
+      <w:r>
+        <w:t xml:space="preserve"> </w:t>
+      </w:r>
+      <w:r>
+        <w:t xml:space="preserve">CA</w:t>
+      </w:r>
+      <w:r>
+        <w:br w:type="textWrapping"/>
+      </w:r>
+      <w:r>
+        <w:rPr>
+          <w:vertAlign w:val="superscript"/>
+        </w:rPr>
+        <w:t xml:space="preserve">5</w:t>
+      </w:r>
+      <w:r>
+        <w:t xml:space="preserve">Department</w:t>
+      </w:r>
+      <w:r>
+        <w:t xml:space="preserve"> </w:t>
+      </w:r>
+      <w:r>
+        <w:t xml:space="preserve">of</w:t>
+      </w:r>
+      <w:r>
+        <w:t xml:space="preserve"> </w:t>
+      </w:r>
+      <w:r>
+        <w:t xml:space="preserve">Plant</w:t>
+      </w:r>
+      <w:r>
+        <w:t xml:space="preserve"> </w:t>
+      </w:r>
+      <w:r>
+        <w:t xml:space="preserve">Science,</w:t>
+      </w:r>
+      <w:r>
+        <w:t xml:space="preserve"> </w:t>
+      </w:r>
+      <w:r>
+        <w:t xml:space="preserve">University</w:t>
+      </w:r>
+      <w:r>
+        <w:t xml:space="preserve"> </w:t>
+      </w:r>
+      <w:r>
+        <w:t xml:space="preserve">of</w:t>
+      </w:r>
+      <w:r>
+        <w:t xml:space="preserve"> </w:t>
+      </w:r>
+      <w:r>
+        <w:t xml:space="preserve">California,</w:t>
+      </w:r>
+      <w:r>
+        <w:t xml:space="preserve"> </w:t>
+      </w:r>
+      <w:r>
+        <w:t xml:space="preserve">Davis;</w:t>
+      </w:r>
+      <w:r>
+        <w:t xml:space="preserve"> </w:t>
+      </w:r>
+      <w:r>
+        <w:t xml:space="preserve">Davis,</w:t>
+      </w:r>
+      <w:r>
+        <w:t xml:space="preserve"> </w:t>
+      </w:r>
+      <w:r>
+        <w:t xml:space="preserve">CA</w:t>
       </w:r>
     </w:p>
     <w:p>
@@ -3069,7 +3507,7 @@
           <wp:inline>
             <wp:extent cx="3810000" cy="2540000"/>
             <wp:effectExtent b="0" l="0" r="0" t="0"/>
-            <wp:docPr descr="Geographic setting of the study. A) Locations of all fires that burned in yellow pine/mixed conifer forest between 1984 and 2016 in Sierra Nevada mountain range of California according to the State of California Fire Resource and Assessment Program database, the most comprehensive database of fire perimeters of its kind (data available for download from http://frap.fire.ca.gov/data/frapgisdata-sw-fireperimeters_download). Image represents a rasterized version of polygons from the FRAP database at a 100m x 100m pixel resolution. Colors indicate how many fire perimeters overlapped a given pixel within the study time period. B) Location of yellow pine/mixed conifer forests as designated by the Fire Return Interval Departure (FRID) product which, among other things, describes the potential vegetation in an area based on the pre-EuroAmerican colonization fire regime. (Data are available for download from https://www.fs.usda.gov/detail/r5/landmanagement/gis/?cid=STELPRDB5327836). Image represents a rasterized version of polygons from the FRID database at a 100m x 100m pixel resolution. C) Locations of random samples drawn from fires depicted in panel A that were in yellow pine/mixed conifer forest as depicted in panel B, and which were designated as “burned” by exceeding a threshold relative burn ratio (RBR) determined by calibrating the algorithm presented in this study with ground based composite burn index (CBI) measurements." title="" id="1" name="Picture"/>
+            <wp:docPr descr="Geographic setting of the study. A) Locations of all fires that burned in yellow pine/mixed conifer forest between 1984 and 2016 in Sierra Nevada mountain range of California according to the State of California Fire Resource and Assessment Program database, the most comprehensive database of fire perimeters of its kind (data available for download from http://frap.fire.ca.gov/data/frapgisdata-sw-fireperimeters_download). Image represents a rasterized version of polygons from the FRAP database at a 100m x 100m pixel resolution. Colors indicate how many fire perimeters overlapped a given pixel within the study time period. B) Location of yellow pine/mixed conifer forests as designated by the Fire Return Interval Departure (FRID) product which, among other things, describes the potential vegetation in an area based on the pre-EuroAmerican colonization fire regime. (Data are available for download from https://www.fs.usda.gov/detail/r5/landmanagement/gis/?cid=STELPRDB5327836). Image represents a rasterized version of polygons from the FRID database at a 100m x 100m pixel resolution. C) Locations of random samples drawn from fires depicted in panel A that were in yellow pine/mixed conifer forest as depicted in panel B, and which were designated as “burned” by exceeding a threshold relative burn ratio (RBR) determined by calibrating the algorithm presented in this study with ground based composite burn index (CBI) measurements. " title="" id="1" name="Picture"/>
             <a:graphic>
               <a:graphicData uri="http://schemas.openxmlformats.org/drawingml/2006/picture">
                 <pic:pic>
@@ -3160,6 +3598,9 @@
       <w:r>
         <w:t xml:space="preserve">by exceeding a threshold relative burn ratio (RBR) determined by calibrating the algorithm presented in this study with ground based composite burn index (CBI) measurements.</w:t>
       </w:r>
+      <w:r>
+        <w:t xml:space="preserve"> </w:t>
+      </w:r>
     </w:p>
     <w:p>
       <w:pPr>
@@ -3636,7 +4077,10 @@
         <w:t xml:space="preserve"> </w:t>
       </w:r>
       <w:r>
-        <w:t xml:space="preserve">).</w:t>
+        <w:t xml:space="preserve"> </w:t>
+      </w:r>
+      <w:r>
+        <w:t xml:space="preserve">2).</w:t>
       </w:r>
     </w:p>
     <w:p>
@@ -3716,34 +4160,76 @@
         <w:t xml:space="preserve"> </w:t>
       </w:r>
       <w:r>
+        <w:t xml:space="preserve"> </w:t>
+      </w:r>
+      <w:r>
+        <w:t xml:space="preserve">1;</w:t>
+      </w:r>
+      <w:r>
+        <w:t xml:space="preserve"> </w:t>
+      </w:r>
+      <w:r>
+        <w:t xml:space="preserve">Rouse</w:t>
+      </w:r>
+      <w:r>
+        <w:t xml:space="preserve"> </w:t>
+      </w:r>
+      <w:r>
+        <w:rPr>
+          <w:i/>
+        </w:rPr>
+        <w:t xml:space="preserve">et al.</w:t>
+      </w:r>
+      <w:r>
+        <w:t xml:space="preserve"> </w:t>
+      </w:r>
+      <w:r>
+        <w:t xml:space="preserve">(1973)</w:t>
+      </w:r>
+      <w:r>
+        <w:t xml:space="preserve">), normalized difference moisture index (NDMI; Eq.</w:t>
+      </w:r>
+      <w:r>
+        <w:t xml:space="preserve"> </w:t>
+      </w:r>
+      <w:r>
+        <w:t xml:space="preserve"> </w:t>
+      </w:r>
+      <w:r>
+        <w:t xml:space="preserve">2;</w:t>
+      </w:r>
+      <w:r>
+        <w:t xml:space="preserve"> </w:t>
+      </w:r>
+      <w:r>
+        <w:t xml:space="preserve">Gao (1996)</w:t>
+      </w:r>
+      <w:r>
+        <w:t xml:space="preserve">), normalized burn ratio (NBR; Eq.</w:t>
+      </w:r>
+      <w:r>
+        <w:t xml:space="preserve"> </w:t>
+      </w:r>
+      <w:r>
+        <w:t xml:space="preserve"> </w:t>
+      </w:r>
+      <w:r>
+        <w:t xml:space="preserve">3;</w:t>
+      </w:r>
+      <w:r>
+        <w:t xml:space="preserve"> </w:t>
+      </w:r>
+      <w:r>
+        <w:t xml:space="preserve">Key &amp; Benson (2006)</w:t>
+      </w:r>
+      <w:r>
         <w:t xml:space="preserve">;</w:t>
       </w:r>
       <w:r>
         <w:t xml:space="preserve"> </w:t>
       </w:r>
       <w:r>
-        <w:t xml:space="preserve">Rouse</w:t>
-      </w:r>
-      <w:r>
-        <w:t xml:space="preserve"> </w:t>
-      </w:r>
-      <w:r>
-        <w:rPr>
-          <w:i/>
-        </w:rPr>
-        <w:t xml:space="preserve">et al.</w:t>
-      </w:r>
-      <w:r>
-        <w:t xml:space="preserve"> </w:t>
-      </w:r>
-      <w:r>
-        <w:t xml:space="preserve">(1973)</w:t>
-      </w:r>
-      <w:r>
-        <w:t xml:space="preserve">), normalized difference moisture index (NDMI;</w:t>
-      </w:r>
-      <w:r>
-        <w:t xml:space="preserve"> </w:t>
+        <w:t xml:space="preserve">USGS (2017a)</w:t>
       </w:r>
       <w:r>
         <w:t xml:space="preserve">;</w:t>
@@ -3752,39 +4238,6 @@
         <w:t xml:space="preserve"> </w:t>
       </w:r>
       <w:r>
-        <w:t xml:space="preserve">Gao (1996)</w:t>
-      </w:r>
-      <w:r>
-        <w:t xml:space="preserve">), normalized burn ratio (NBR;</w:t>
-      </w:r>
-      <w:r>
-        <w:t xml:space="preserve"> </w:t>
-      </w:r>
-      <w:r>
-        <w:t xml:space="preserve">;</w:t>
-      </w:r>
-      <w:r>
-        <w:t xml:space="preserve"> </w:t>
-      </w:r>
-      <w:r>
-        <w:t xml:space="preserve">Key &amp; Benson (2006)</w:t>
-      </w:r>
-      <w:r>
-        <w:t xml:space="preserve">;</w:t>
-      </w:r>
-      <w:r>
-        <w:t xml:space="preserve"> </w:t>
-      </w:r>
-      <w:r>
-        <w:t xml:space="preserve">USGS (2017a)</w:t>
-      </w:r>
-      <w:r>
-        <w:t xml:space="preserve">;</w:t>
-      </w:r>
-      <w:r>
-        <w:t xml:space="preserve"> </w:t>
-      </w:r>
-      <w:r>
         <w:t xml:space="preserve">USGS (2017b)</w:t>
       </w:r>
       <w:r>
@@ -3794,7 +4247,10 @@
         <w:t xml:space="preserve"> </w:t>
       </w:r>
       <w:r>
-        <w:t xml:space="preserve">;</w:t>
+        <w:t xml:space="preserve"> </w:t>
+      </w:r>
+      <w:r>
+        <w:t xml:space="preserve">4;</w:t>
       </w:r>
       <w:r>
         <w:t xml:space="preserve"> </w:t>
@@ -3842,6 +4298,387 @@
     <w:p>
       <w:pPr>
         <w:pStyle w:val="BodyText"/>
+      </w:pPr>
+      <m:oMathPara>
+        <m:oMathParaPr>
+          <m:jc m:val="center"/>
+        </m:oMathParaPr>
+        <m:oMath>
+          <m:r>
+            <m:t>n</m:t>
+          </m:r>
+          <m:r>
+            <m:t>d</m:t>
+          </m:r>
+          <m:r>
+            <m:t>v</m:t>
+          </m:r>
+          <m:r>
+            <m:t>i</m:t>
+          </m:r>
+          <m:r>
+            <m:t>=</m:t>
+          </m:r>
+          <m:r>
+            <m:t>(</m:t>
+          </m:r>
+          <m:r>
+            <m:t>n</m:t>
+          </m:r>
+          <m:r>
+            <m:t>i</m:t>
+          </m:r>
+          <m:r>
+            <m:t>r</m:t>
+          </m:r>
+          <m:r>
+            <m:t>−</m:t>
+          </m:r>
+          <m:r>
+            <m:t>r</m:t>
+          </m:r>
+          <m:r>
+            <m:t>e</m:t>
+          </m:r>
+          <m:r>
+            <m:t>d</m:t>
+          </m:r>
+          <m:r>
+            <m:t>)</m:t>
+          </m:r>
+          <m:r>
+            <m:t>/</m:t>
+          </m:r>
+          <m:r>
+            <m:t>(</m:t>
+          </m:r>
+          <m:r>
+            <m:t>n</m:t>
+          </m:r>
+          <m:r>
+            <m:t>i</m:t>
+          </m:r>
+          <m:r>
+            <m:t>r</m:t>
+          </m:r>
+          <m:r>
+            <m:t>+</m:t>
+          </m:r>
+          <m:r>
+            <m:t>r</m:t>
+          </m:r>
+          <m:r>
+            <m:t>e</m:t>
+          </m:r>
+          <m:r>
+            <m:t>d</m:t>
+          </m:r>
+          <m:r>
+            <m:t>)</m:t>
+          </m:r>
+        </m:oMath>
+      </m:oMathPara>
+    </w:p>
+    <w:p>
+      <w:pPr>
+        <w:pStyle w:val="FirstParagraph"/>
+      </w:pPr>
+      <m:oMathPara>
+        <m:oMathParaPr>
+          <m:jc m:val="center"/>
+        </m:oMathParaPr>
+        <m:oMath>
+          <m:r>
+            <m:t>n</m:t>
+          </m:r>
+          <m:r>
+            <m:t>d</m:t>
+          </m:r>
+          <m:r>
+            <m:t>m</m:t>
+          </m:r>
+          <m:r>
+            <m:t>i</m:t>
+          </m:r>
+          <m:r>
+            <m:t>=</m:t>
+          </m:r>
+          <m:r>
+            <m:t>(</m:t>
+          </m:r>
+          <m:r>
+            <m:t>n</m:t>
+          </m:r>
+          <m:r>
+            <m:t>i</m:t>
+          </m:r>
+          <m:r>
+            <m:t>r</m:t>
+          </m:r>
+          <m:r>
+            <m:t>−</m:t>
+          </m:r>
+          <m:r>
+            <m:t>s</m:t>
+          </m:r>
+          <m:r>
+            <m:t>w</m:t>
+          </m:r>
+          <m:r>
+            <m:t>i</m:t>
+          </m:r>
+          <m:r>
+            <m:t>r</m:t>
+          </m:r>
+          <m:r>
+            <m:t>1</m:t>
+          </m:r>
+          <m:r>
+            <m:t>)</m:t>
+          </m:r>
+          <m:r>
+            <m:t>/</m:t>
+          </m:r>
+          <m:r>
+            <m:t>(</m:t>
+          </m:r>
+          <m:r>
+            <m:t>n</m:t>
+          </m:r>
+          <m:r>
+            <m:t>i</m:t>
+          </m:r>
+          <m:r>
+            <m:t>r</m:t>
+          </m:r>
+          <m:r>
+            <m:t>+</m:t>
+          </m:r>
+          <m:r>
+            <m:t>s</m:t>
+          </m:r>
+          <m:r>
+            <m:t>w</m:t>
+          </m:r>
+          <m:r>
+            <m:t>i</m:t>
+          </m:r>
+          <m:r>
+            <m:t>r</m:t>
+          </m:r>
+          <m:r>
+            <m:t>1</m:t>
+          </m:r>
+          <m:r>
+            <m:t>)</m:t>
+          </m:r>
+        </m:oMath>
+      </m:oMathPara>
+    </w:p>
+    <w:p>
+      <w:pPr>
+        <w:pStyle w:val="FirstParagraph"/>
+      </w:pPr>
+      <m:oMathPara>
+        <m:oMathParaPr>
+          <m:jc m:val="center"/>
+        </m:oMathParaPr>
+        <m:oMath>
+          <m:r>
+            <m:t>n</m:t>
+          </m:r>
+          <m:r>
+            <m:t>b</m:t>
+          </m:r>
+          <m:r>
+            <m:t>r</m:t>
+          </m:r>
+          <m:r>
+            <m:t>=</m:t>
+          </m:r>
+          <m:r>
+            <m:t>(</m:t>
+          </m:r>
+          <m:r>
+            <m:t>n</m:t>
+          </m:r>
+          <m:r>
+            <m:t>i</m:t>
+          </m:r>
+          <m:r>
+            <m:t>r</m:t>
+          </m:r>
+          <m:r>
+            <m:t>−</m:t>
+          </m:r>
+          <m:r>
+            <m:t>s</m:t>
+          </m:r>
+          <m:r>
+            <m:t>w</m:t>
+          </m:r>
+          <m:r>
+            <m:t>i</m:t>
+          </m:r>
+          <m:r>
+            <m:t>r</m:t>
+          </m:r>
+          <m:r>
+            <m:t>2</m:t>
+          </m:r>
+          <m:r>
+            <m:t>)</m:t>
+          </m:r>
+          <m:r>
+            <m:t>/</m:t>
+          </m:r>
+          <m:r>
+            <m:t>(</m:t>
+          </m:r>
+          <m:r>
+            <m:t>n</m:t>
+          </m:r>
+          <m:r>
+            <m:t>i</m:t>
+          </m:r>
+          <m:r>
+            <m:t>r</m:t>
+          </m:r>
+          <m:r>
+            <m:t>+</m:t>
+          </m:r>
+          <m:r>
+            <m:t>s</m:t>
+          </m:r>
+          <m:r>
+            <m:t>w</m:t>
+          </m:r>
+          <m:r>
+            <m:t>i</m:t>
+          </m:r>
+          <m:r>
+            <m:t>r</m:t>
+          </m:r>
+          <m:r>
+            <m:t>2</m:t>
+          </m:r>
+          <m:r>
+            <m:t>)</m:t>
+          </m:r>
+        </m:oMath>
+      </m:oMathPara>
+    </w:p>
+    <w:p>
+      <w:pPr>
+        <w:pStyle w:val="FirstParagraph"/>
+      </w:pPr>
+      <m:oMathPara>
+        <m:oMathParaPr>
+          <m:jc m:val="center"/>
+        </m:oMathParaPr>
+        <m:oMath>
+          <m:r>
+            <m:t>n</m:t>
+          </m:r>
+          <m:r>
+            <m:t>b</m:t>
+          </m:r>
+          <m:r>
+            <m:t>r</m:t>
+          </m:r>
+          <m:r>
+            <m:t>2</m:t>
+          </m:r>
+          <m:r>
+            <m:t>=</m:t>
+          </m:r>
+          <m:r>
+            <m:t>(</m:t>
+          </m:r>
+          <m:r>
+            <m:t>s</m:t>
+          </m:r>
+          <m:r>
+            <m:t>w</m:t>
+          </m:r>
+          <m:r>
+            <m:t>i</m:t>
+          </m:r>
+          <m:r>
+            <m:t>r</m:t>
+          </m:r>
+          <m:r>
+            <m:t>1</m:t>
+          </m:r>
+          <m:r>
+            <m:t>−</m:t>
+          </m:r>
+          <m:r>
+            <m:t>s</m:t>
+          </m:r>
+          <m:r>
+            <m:t>w</m:t>
+          </m:r>
+          <m:r>
+            <m:t>i</m:t>
+          </m:r>
+          <m:r>
+            <m:t>r</m:t>
+          </m:r>
+          <m:r>
+            <m:t>2</m:t>
+          </m:r>
+          <m:r>
+            <m:t>)</m:t>
+          </m:r>
+          <m:r>
+            <m:t>/</m:t>
+          </m:r>
+          <m:r>
+            <m:t>(</m:t>
+          </m:r>
+          <m:r>
+            <m:t>s</m:t>
+          </m:r>
+          <m:r>
+            <m:t>w</m:t>
+          </m:r>
+          <m:r>
+            <m:t>i</m:t>
+          </m:r>
+          <m:r>
+            <m:t>r</m:t>
+          </m:r>
+          <m:r>
+            <m:t>1</m:t>
+          </m:r>
+          <m:r>
+            <m:t>+</m:t>
+          </m:r>
+          <m:r>
+            <m:t>s</m:t>
+          </m:r>
+          <m:r>
+            <m:t>w</m:t>
+          </m:r>
+          <m:r>
+            <m:t>i</m:t>
+          </m:r>
+          <m:r>
+            <m:t>r</m:t>
+          </m:r>
+          <m:r>
+            <m:t>2</m:t>
+          </m:r>
+          <m:r>
+            <m:t>)</m:t>
+          </m:r>
+        </m:oMath>
+      </m:oMathPara>
+    </w:p>
+    <w:p>
+      <w:pPr>
+        <w:pStyle w:val="FirstParagraph"/>
       </w:pPr>
       <w:r>
         <w:t xml:space="preserve">Where</w:t>
@@ -4090,7 +4927,10 @@
         <w:t xml:space="preserve"> </w:t>
       </w:r>
       <w:r>
-        <w:t xml:space="preserve">). Following</w:t>
+        <w:t xml:space="preserve"> </w:t>
+      </w:r>
+      <w:r>
+        <w:t xml:space="preserve">5). Following</w:t>
       </w:r>
       <w:r>
         <w:t xml:space="preserve"> </w:t>
@@ -4119,24 +4959,146 @@
     </w:p>
     <w:p>
       <w:pPr>
-        <w:pStyle w:val="BodyText"/>
-      </w:pPr>
-      <w:r>
-        <w:t xml:space="preserve">We calculated the relative delta severity indices, RdNBR and RdNDVI, by scaling the respective delta indices (dNBR and dNDVI) from Eq.</w:t>
-      </w:r>
-      <w:r>
-        <w:t xml:space="preserve"> </w:t>
-      </w:r>
-      <w:r>
-        <w:t xml:space="preserve"> </w:t>
-      </w:r>
-      <w:r>
-        <w:t xml:space="preserve">by a square root transformation of the absolute value of the prefire index:</w:t>
-      </w:r>
+        <w:pStyle w:val="Compact"/>
+      </w:pPr>
+      <m:oMathPara>
+        <m:oMathParaPr>
+          <m:jc m:val="center"/>
+        </m:oMathParaPr>
+        <m:oMath>
+          <m:r>
+            <m:t>d</m:t>
+          </m:r>
+          <m:r>
+            <m:t>I</m:t>
+          </m:r>
+          <m:r>
+            <m:t>=</m:t>
+          </m:r>
+          <m:sSub>
+            <m:e>
+              <m:r>
+                <m:t>I</m:t>
+              </m:r>
+            </m:e>
+            <m:sub>
+              <m:r>
+                <m:rPr>
+                  <m:sty m:val="p"/>
+                </m:rPr>
+                <m:t>prefire</m:t>
+              </m:r>
+            </m:sub>
+          </m:sSub>
+          <m:r>
+            <m:t>−</m:t>
+          </m:r>
+          <m:sSub>
+            <m:e>
+              <m:r>
+                <m:t>I</m:t>
+              </m:r>
+            </m:e>
+            <m:sub>
+              <m:r>
+                <m:rPr>
+                  <m:sty m:val="p"/>
+                </m:rPr>
+                <m:t>postfire</m:t>
+              </m:r>
+            </m:sub>
+          </m:sSub>
+        </m:oMath>
+      </m:oMathPara>
     </w:p>
     <w:p>
       <w:pPr>
-        <w:pStyle w:val="BodyText"/>
+        <w:pStyle w:val="FirstParagraph"/>
+      </w:pPr>
+      <w:r>
+        <w:t xml:space="preserve">We calculated the relative delta severity indices, RdNBR and RdNDVI, by scaling the respective delta indices (dNBR and dNDVI) from Eq.</w:t>
+      </w:r>
+      <w:r>
+        <w:t xml:space="preserve"> </w:t>
+      </w:r>
+      <w:r>
+        <w:t xml:space="preserve"> </w:t>
+      </w:r>
+      <w:r>
+        <w:t xml:space="preserve">6 by a square root transformation of the absolute value of the prefire index:</w:t>
+      </w:r>
+    </w:p>
+    <w:p>
+      <w:pPr>
+        <w:pStyle w:val="Compact"/>
+      </w:pPr>
+      <m:oMathPara>
+        <m:oMathParaPr>
+          <m:jc m:val="center"/>
+        </m:oMathParaPr>
+        <m:oMath>
+          <m:r>
+            <m:t>R</m:t>
+          </m:r>
+          <m:r>
+            <m:t>d</m:t>
+          </m:r>
+          <m:r>
+            <m:t>I</m:t>
+          </m:r>
+          <m:r>
+            <m:t>=</m:t>
+          </m:r>
+          <m:f>
+            <m:fPr>
+              <m:type m:val="bar"/>
+            </m:fPr>
+            <m:num>
+              <m:r>
+                <m:t>d</m:t>
+              </m:r>
+              <m:r>
+                <m:t>I</m:t>
+              </m:r>
+            </m:num>
+            <m:den>
+              <m:rad>
+                <m:radPr>
+                  <m:degHide m:val="1"/>
+                </m:radPr>
+                <m:deg/>
+                <m:e>
+                  <m:r>
+                    <m:t>|</m:t>
+                  </m:r>
+                  <m:sSub>
+                    <m:e>
+                      <m:r>
+                        <m:t>I</m:t>
+                      </m:r>
+                    </m:e>
+                    <m:sub>
+                      <m:r>
+                        <m:rPr>
+                          <m:sty m:val="p"/>
+                        </m:rPr>
+                        <m:t>prefire</m:t>
+                      </m:r>
+                    </m:sub>
+                  </m:sSub>
+                  <m:r>
+                    <m:t>|</m:t>
+                  </m:r>
+                </m:e>
+              </m:rad>
+            </m:den>
+          </m:f>
+        </m:oMath>
+      </m:oMathPara>
+    </w:p>
+    <w:p>
+      <w:pPr>
+        <w:pStyle w:val="FirstParagraph"/>
       </w:pPr>
       <w:r>
         <w:t xml:space="preserve">We calculated the relative burn ratio (RBR) following</w:t>
@@ -4165,6 +5127,78 @@
       <w:r>
         <w:t xml:space="preserve">:</w:t>
       </w:r>
+    </w:p>
+    <w:p>
+      <w:pPr>
+        <w:pStyle w:val="Compact"/>
+      </w:pPr>
+      <m:oMathPara>
+        <m:oMathParaPr>
+          <m:jc m:val="center"/>
+        </m:oMathParaPr>
+        <m:oMath>
+          <m:r>
+            <m:t>R</m:t>
+          </m:r>
+          <m:r>
+            <m:t>B</m:t>
+          </m:r>
+          <m:r>
+            <m:t>R</m:t>
+          </m:r>
+          <m:r>
+            <m:t>=</m:t>
+          </m:r>
+          <m:f>
+            <m:fPr>
+              <m:type m:val="bar"/>
+            </m:fPr>
+            <m:num>
+              <m:r>
+                <m:t>d</m:t>
+              </m:r>
+              <m:r>
+                <m:t>N</m:t>
+              </m:r>
+              <m:r>
+                <m:t>B</m:t>
+              </m:r>
+              <m:r>
+                <m:t>R</m:t>
+              </m:r>
+            </m:num>
+            <m:den>
+              <m:r>
+                <m:t>N</m:t>
+              </m:r>
+              <m:r>
+                <m:t>B</m:t>
+              </m:r>
+              <m:sSub>
+                <m:e>
+                  <m:r>
+                    <m:t>R</m:t>
+                  </m:r>
+                </m:e>
+                <m:sub>
+                  <m:r>
+                    <m:rPr>
+                      <m:sty m:val="p"/>
+                    </m:rPr>
+                    <m:t>prefire</m:t>
+                  </m:r>
+                </m:sub>
+              </m:sSub>
+              <m:r>
+                <m:t>+</m:t>
+              </m:r>
+              <m:r>
+                <m:t>1.001</m:t>
+              </m:r>
+            </m:den>
+          </m:f>
+        </m:oMath>
+      </m:oMathPara>
     </w:p>
     <w:p>
       <w:pPr>
@@ -4236,358 +5270,6 @@
     </w:p>
     <w:p>
       <w:pPr>
-        <w:pStyle w:val="FirstParagraph"/>
-      </w:pPr>
-      <w:r>
-        <w:t xml:space="preserve">We calibrated our remotely-sensed measure of wildfire severity with 208 field measures of overstory tree mortality from two previously published studies</w:t>
-      </w:r>
-      <w:r>
-        <w:t xml:space="preserve"> </w:t>
-      </w:r>
-      <w:r>
-        <w:t xml:space="preserve">(Zhu</w:t>
-      </w:r>
-      <w:r>
-        <w:t xml:space="preserve"> </w:t>
-      </w:r>
-      <w:r>
-        <w:rPr>
-          <w:i/>
-        </w:rPr>
-        <w:t xml:space="preserve">et al.</w:t>
-      </w:r>
-      <w:r>
-        <w:t xml:space="preserve"> </w:t>
-      </w:r>
-      <w:r>
-        <w:t xml:space="preserve">2006; Sikkink</w:t>
-      </w:r>
-      <w:r>
-        <w:t xml:space="preserve"> </w:t>
-      </w:r>
-      <w:r>
-        <w:rPr>
-          <w:i/>
-        </w:rPr>
-        <w:t xml:space="preserve">et al.</w:t>
-      </w:r>
-      <w:r>
-        <w:t xml:space="preserve"> </w:t>
-      </w:r>
-      <w:r>
-        <w:t xml:space="preserve">2013)</w:t>
-      </w:r>
-      <w:r>
-        <w:t xml:space="preserve"> </w:t>
-      </w:r>
-      <w:r>
-        <w:t xml:space="preserve">(Fig.</w:t>
-      </w:r>
-      <w:r>
-        <w:t xml:space="preserve"> </w:t>
-      </w:r>
-      <w:r>
-        <w:t xml:space="preserve">). The Composite Burn Index (CBI) is a metric of change in vegetation across several vertical strata</w:t>
-      </w:r>
-      <w:r>
-        <w:t xml:space="preserve"> </w:t>
-      </w:r>
-      <w:r>
-        <w:t xml:space="preserve">(Key &amp; Benson 2006)</w:t>
-      </w:r>
-      <w:r>
-        <w:t xml:space="preserve"> </w:t>
-      </w:r>
-      <w:r>
-        <w:t xml:space="preserve">and has a long history of use in calibrating remotely-sensed severity data</w:t>
-      </w:r>
-      <w:r>
-        <w:t xml:space="preserve"> </w:t>
-      </w:r>
-      <w:r>
-        <w:t xml:space="preserve">(Miller &amp; Thode 2007; Miller</w:t>
-      </w:r>
-      <w:r>
-        <w:t xml:space="preserve"> </w:t>
-      </w:r>
-      <w:r>
-        <w:rPr>
-          <w:i/>
-        </w:rPr>
-        <w:t xml:space="preserve">et al.</w:t>
-      </w:r>
-      <w:r>
-        <w:t xml:space="preserve"> </w:t>
-      </w:r>
-      <w:r>
-        <w:t xml:space="preserve">2009; Cansler &amp; McKenzie 2012; Parks</w:t>
-      </w:r>
-      <w:r>
-        <w:t xml:space="preserve"> </w:t>
-      </w:r>
-      <w:r>
-        <w:rPr>
-          <w:i/>
-        </w:rPr>
-        <w:t xml:space="preserve">et al.</w:t>
-      </w:r>
-      <w:r>
-        <w:t xml:space="preserve"> </w:t>
-      </w:r>
-      <w:r>
-        <w:t xml:space="preserve">2014; Prichard &amp; Kennedy 2014)</w:t>
-      </w:r>
-      <w:r>
-        <w:t xml:space="preserve">. Following</w:t>
-      </w:r>
-      <w:r>
-        <w:t xml:space="preserve"> </w:t>
-      </w:r>
-      <w:r>
-        <w:t xml:space="preserve">Miller &amp; Thode (2007)</w:t>
-      </w:r>
-      <w:r>
-        <w:t xml:space="preserve">,</w:t>
-      </w:r>
-      <w:r>
-        <w:t xml:space="preserve"> </w:t>
-      </w:r>
-      <w:r>
-        <w:t xml:space="preserve">Miller</w:t>
-      </w:r>
-      <w:r>
-        <w:t xml:space="preserve"> </w:t>
-      </w:r>
-      <w:r>
-        <w:rPr>
-          <w:i/>
-        </w:rPr>
-        <w:t xml:space="preserve">et al.</w:t>
-      </w:r>
-      <w:r>
-        <w:t xml:space="preserve"> </w:t>
-      </w:r>
-      <w:r>
-        <w:t xml:space="preserve">(2009)</w:t>
-      </w:r>
-      <w:r>
-        <w:t xml:space="preserve">, and</w:t>
-      </w:r>
-      <w:r>
-        <w:t xml:space="preserve"> </w:t>
-      </w:r>
-      <w:r>
-        <w:t xml:space="preserve">Parks</w:t>
-      </w:r>
-      <w:r>
-        <w:t xml:space="preserve"> </w:t>
-      </w:r>
-      <w:r>
-        <w:rPr>
-          <w:i/>
-        </w:rPr>
-        <w:t xml:space="preserve">et al.</w:t>
-      </w:r>
-      <w:r>
-        <w:t xml:space="preserve"> </w:t>
-      </w:r>
-      <w:r>
-        <w:t xml:space="preserve">(2014)</w:t>
-      </w:r>
-      <w:r>
-        <w:t xml:space="preserve">, we fit a non-linear model to each remotely-sensed severity metric of the following form:</w:t>
-      </w:r>
-    </w:p>
-    <w:p>
-      <w:pPr>
-        <w:pStyle w:val="BodyText"/>
-      </w:pPr>
-      <w:r>
-        <w:t xml:space="preserve">We fit the model in Eq.</w:t>
-      </w:r>
-      <w:r>
-        <w:t xml:space="preserve"> </w:t>
-      </w:r>
-      <w:r>
-        <w:t xml:space="preserve"> </w:t>
-      </w:r>
-      <w:r>
-        <w:t xml:space="preserve">for all 7 of our remotely-sensed severity metrics (RBR, dNBR, RdNBR, dNBR2, RdNBR2, dNDVI, RdNDVI) using 4 different time windows from which to collate satellite imagery (16, 32, 48, and 64 days). Following</w:t>
-      </w:r>
-      <w:r>
-        <w:t xml:space="preserve"> </w:t>
-      </w:r>
-      <w:r>
-        <w:t xml:space="preserve">Cansler &amp; McKenzie (2012)</w:t>
-      </w:r>
-      <w:r>
-        <w:t xml:space="preserve"> </w:t>
-      </w:r>
-      <w:r>
-        <w:t xml:space="preserve">and</w:t>
-      </w:r>
-      <w:r>
-        <w:t xml:space="preserve"> </w:t>
-      </w:r>
-      <w:r>
-        <w:t xml:space="preserve">Parks</w:t>
-      </w:r>
-      <w:r>
-        <w:t xml:space="preserve"> </w:t>
-      </w:r>
-      <w:r>
-        <w:rPr>
-          <w:i/>
-        </w:rPr>
-        <w:t xml:space="preserve">et al.</w:t>
-      </w:r>
-      <w:r>
-        <w:t xml:space="preserve"> </w:t>
-      </w:r>
-      <w:r>
-        <w:t xml:space="preserve">(2014)</w:t>
-      </w:r>
-      <w:r>
-        <w:t xml:space="preserve">, we used interpolation to extract remotely-sensed severity at the locations of the CBI field plots to better align remote and field measures of severity. We extracted remotely-sensed severity values using both bilinear interpolation, which returns a severity value weighted by the 9 pixel values nearest to the CBI plot location, and bicubic interpolation, which returns a severity value weighted by the 16 pixel values nearest to the CBI plot location. In total, we fit 56 models (7 severity measures, 4 time windows, 2 interpolation methods) and performed five-fold cross validation using the</w:t>
-      </w:r>
-      <w:r>
-        <w:t xml:space="preserve"> </w:t>
-      </w:r>
-      <w:r>
-        <w:rPr>
-          <w:rStyle w:val="VerbatimChar"/>
-        </w:rPr>
-        <w:t xml:space="preserve">modelr</w:t>
-      </w:r>
-      <w:r>
-        <w:t xml:space="preserve"> </w:t>
-      </w:r>
-      <w:r>
-        <w:t xml:space="preserve">and</w:t>
-      </w:r>
-      <w:r>
-        <w:t xml:space="preserve"> </w:t>
-      </w:r>
-      <w:r>
-        <w:rPr>
-          <w:rStyle w:val="VerbatimChar"/>
-        </w:rPr>
-        <w:t xml:space="preserve">purrr</w:t>
-      </w:r>
-      <w:r>
-        <w:t xml:space="preserve"> </w:t>
-      </w:r>
-      <w:r>
-        <w:t xml:space="preserve">packages. To compare goodness of model fits with</w:t>
-      </w:r>
-      <w:r>
-        <w:t xml:space="preserve"> </w:t>
-      </w:r>
-      <w:r>
-        <w:t xml:space="preserve">Miller &amp; Thode (2007)</w:t>
-      </w:r>
-      <w:r>
-        <w:t xml:space="preserve">,</w:t>
-      </w:r>
-      <w:r>
-        <w:t xml:space="preserve"> </w:t>
-      </w:r>
-      <w:r>
-        <w:t xml:space="preserve">Miller</w:t>
-      </w:r>
-      <w:r>
-        <w:t xml:space="preserve"> </w:t>
-      </w:r>
-      <w:r>
-        <w:rPr>
-          <w:i/>
-        </w:rPr>
-        <w:t xml:space="preserve">et al.</w:t>
-      </w:r>
-      <w:r>
-        <w:t xml:space="preserve"> </w:t>
-      </w:r>
-      <w:r>
-        <w:t xml:space="preserve">(2009)</w:t>
-      </w:r>
-      <w:r>
-        <w:t xml:space="preserve">, and</w:t>
-      </w:r>
-      <w:r>
-        <w:t xml:space="preserve"> </w:t>
-      </w:r>
-      <w:r>
-        <w:t xml:space="preserve">Parks</w:t>
-      </w:r>
-      <w:r>
-        <w:t xml:space="preserve"> </w:t>
-      </w:r>
-      <w:r>
-        <w:rPr>
-          <w:i/>
-        </w:rPr>
-        <w:t xml:space="preserve">et al.</w:t>
-      </w:r>
-      <w:r>
-        <w:t xml:space="preserve"> </w:t>
-      </w:r>
-      <w:r>
-        <w:t xml:space="preserve">(2014)</w:t>
-      </w:r>
-      <w:r>
-        <w:t xml:space="preserve">, we report the average R</w:t>
-      </w:r>
-      <w:r>
-        <w:rPr>
-          <w:vertAlign w:val="superscript"/>
-        </w:rPr>
-        <w:t xml:space="preserve">2</w:t>
-      </w:r>
-      <w:r>
-        <w:t xml:space="preserve"> </w:t>
-      </w:r>
-      <w:r>
-        <w:t xml:space="preserve">value from the five folds for each of the 56 models but note that R</w:t>
-      </w:r>
-      <w:r>
-        <w:rPr>
-          <w:vertAlign w:val="superscript"/>
-        </w:rPr>
-        <w:t xml:space="preserve">2</w:t>
-      </w:r>
-      <w:r>
-        <w:t xml:space="preserve"> </w:t>
-      </w:r>
-      <w:r>
-        <w:t xml:space="preserve">for non-linear regressions do not have the same interpretation that they do for linear regression (i.e., R</w:t>
-      </w:r>
-      <w:r>
-        <w:rPr>
-          <w:vertAlign w:val="superscript"/>
-        </w:rPr>
-        <w:t xml:space="preserve">2</w:t>
-      </w:r>
-      <w:r>
-        <w:t xml:space="preserve"> </w:t>
-      </w:r>
-      <w:r>
-        <w:t xml:space="preserve">can be greater than 1 for non-linear regression, so it can’t be interpreted as the proportion of variation explained by the model). We used the Relative Burn Ratio (RBR) calculated using bicubic interpolation within a 48-day window as our response variable for analyses of vegetation heterogeneity, as it showed the best correspondence to field severity data measured as average R</w:t>
-      </w:r>
-      <w:r>
-        <w:rPr>
-          <w:vertAlign w:val="superscript"/>
-        </w:rPr>
-        <w:t xml:space="preserve">2</w:t>
-      </w:r>
-      <w:r>
-        <w:t xml:space="preserve"> </w:t>
-      </w:r>
-      <w:r>
-        <w:t xml:space="preserve">across the five folds.</w:t>
-      </w:r>
-    </w:p>
-    <w:p>
-      <w:pPr>
         <w:pStyle w:val="CaptionedFigure"/>
       </w:pPr>
       <w:r>
@@ -4646,6 +5328,436 @@
     </w:p>
     <w:p>
       <w:pPr>
+        <w:pStyle w:val="BodyText"/>
+      </w:pPr>
+      <w:r>
+        <w:t xml:space="preserve">We calibrated our remotely-sensed measure of wildfire severity with 208 field measures of overstory tree mortality from two previously published studies</w:t>
+      </w:r>
+      <w:r>
+        <w:t xml:space="preserve"> </w:t>
+      </w:r>
+      <w:r>
+        <w:t xml:space="preserve">(Zhu</w:t>
+      </w:r>
+      <w:r>
+        <w:t xml:space="preserve"> </w:t>
+      </w:r>
+      <w:r>
+        <w:rPr>
+          <w:i/>
+        </w:rPr>
+        <w:t xml:space="preserve">et al.</w:t>
+      </w:r>
+      <w:r>
+        <w:t xml:space="preserve"> </w:t>
+      </w:r>
+      <w:r>
+        <w:t xml:space="preserve">2006; Sikkink</w:t>
+      </w:r>
+      <w:r>
+        <w:t xml:space="preserve"> </w:t>
+      </w:r>
+      <w:r>
+        <w:rPr>
+          <w:i/>
+        </w:rPr>
+        <w:t xml:space="preserve">et al.</w:t>
+      </w:r>
+      <w:r>
+        <w:t xml:space="preserve"> </w:t>
+      </w:r>
+      <w:r>
+        <w:t xml:space="preserve">2013)</w:t>
+      </w:r>
+      <w:r>
+        <w:t xml:space="preserve"> </w:t>
+      </w:r>
+      <w:r>
+        <w:t xml:space="preserve">(Fig.</w:t>
+      </w:r>
+      <w:r>
+        <w:t xml:space="preserve"> </w:t>
+      </w:r>
+      <w:r>
+        <w:t xml:space="preserve"> </w:t>
+      </w:r>
+      <w:r>
+        <w:t xml:space="preserve">4). The Composite Burn Index (CBI) is a metric of change in vegetation across several vertical strata</w:t>
+      </w:r>
+      <w:r>
+        <w:t xml:space="preserve"> </w:t>
+      </w:r>
+      <w:r>
+        <w:t xml:space="preserve">(Key &amp; Benson 2006)</w:t>
+      </w:r>
+      <w:r>
+        <w:t xml:space="preserve"> </w:t>
+      </w:r>
+      <w:r>
+        <w:t xml:space="preserve">and has a long history of use in calibrating remotely-sensed severity data</w:t>
+      </w:r>
+      <w:r>
+        <w:t xml:space="preserve"> </w:t>
+      </w:r>
+      <w:r>
+        <w:t xml:space="preserve">(Miller &amp; Thode 2007; Miller</w:t>
+      </w:r>
+      <w:r>
+        <w:t xml:space="preserve"> </w:t>
+      </w:r>
+      <w:r>
+        <w:rPr>
+          <w:i/>
+        </w:rPr>
+        <w:t xml:space="preserve">et al.</w:t>
+      </w:r>
+      <w:r>
+        <w:t xml:space="preserve"> </w:t>
+      </w:r>
+      <w:r>
+        <w:t xml:space="preserve">2009; Cansler &amp; McKenzie 2012; Parks</w:t>
+      </w:r>
+      <w:r>
+        <w:t xml:space="preserve"> </w:t>
+      </w:r>
+      <w:r>
+        <w:rPr>
+          <w:i/>
+        </w:rPr>
+        <w:t xml:space="preserve">et al.</w:t>
+      </w:r>
+      <w:r>
+        <w:t xml:space="preserve"> </w:t>
+      </w:r>
+      <w:r>
+        <w:t xml:space="preserve">2014; Prichard &amp; Kennedy 2014)</w:t>
+      </w:r>
+      <w:r>
+        <w:t xml:space="preserve">. Following</w:t>
+      </w:r>
+      <w:r>
+        <w:t xml:space="preserve"> </w:t>
+      </w:r>
+      <w:r>
+        <w:t xml:space="preserve">Miller &amp; Thode (2007)</w:t>
+      </w:r>
+      <w:r>
+        <w:t xml:space="preserve">,</w:t>
+      </w:r>
+      <w:r>
+        <w:t xml:space="preserve"> </w:t>
+      </w:r>
+      <w:r>
+        <w:t xml:space="preserve">Miller</w:t>
+      </w:r>
+      <w:r>
+        <w:t xml:space="preserve"> </w:t>
+      </w:r>
+      <w:r>
+        <w:rPr>
+          <w:i/>
+        </w:rPr>
+        <w:t xml:space="preserve">et al.</w:t>
+      </w:r>
+      <w:r>
+        <w:t xml:space="preserve"> </w:t>
+      </w:r>
+      <w:r>
+        <w:t xml:space="preserve">(2009)</w:t>
+      </w:r>
+      <w:r>
+        <w:t xml:space="preserve">, and</w:t>
+      </w:r>
+      <w:r>
+        <w:t xml:space="preserve"> </w:t>
+      </w:r>
+      <w:r>
+        <w:t xml:space="preserve">Parks</w:t>
+      </w:r>
+      <w:r>
+        <w:t xml:space="preserve"> </w:t>
+      </w:r>
+      <w:r>
+        <w:rPr>
+          <w:i/>
+        </w:rPr>
+        <w:t xml:space="preserve">et al.</w:t>
+      </w:r>
+      <w:r>
+        <w:t xml:space="preserve"> </w:t>
+      </w:r>
+      <w:r>
+        <w:t xml:space="preserve">(2014)</w:t>
+      </w:r>
+      <w:r>
+        <w:t xml:space="preserve">, we fit a non-linear model to each remotely-sensed severity metric of the following form:</w:t>
+      </w:r>
+    </w:p>
+    <w:p>
+      <w:pPr>
+        <w:pStyle w:val="Compact"/>
+      </w:pPr>
+      <m:oMathPara>
+        <m:oMathParaPr>
+          <m:jc m:val="center"/>
+        </m:oMathParaPr>
+        <m:oMath>
+          <m:r>
+            <m:rPr>
+              <m:sty m:val="p"/>
+            </m:rPr>
+            <m:t>remote_severity</m:t>
+          </m:r>
+          <m:r>
+            <m:t>=</m:t>
+          </m:r>
+          <m:sSub>
+            <m:e>
+              <m:r>
+                <m:t>β</m:t>
+              </m:r>
+            </m:e>
+            <m:sub>
+              <m:r>
+                <m:t>0</m:t>
+              </m:r>
+            </m:sub>
+          </m:sSub>
+          <m:r>
+            <m:t>+</m:t>
+          </m:r>
+          <m:sSub>
+            <m:e>
+              <m:r>
+                <m:t>β</m:t>
+              </m:r>
+            </m:e>
+            <m:sub>
+              <m:r>
+                <m:t>1</m:t>
+              </m:r>
+            </m:sub>
+          </m:sSub>
+          <m:sSup>
+            <m:e>
+              <m:r>
+                <m:t>e</m:t>
+              </m:r>
+            </m:e>
+            <m:sup>
+              <m:sSub>
+                <m:e>
+                  <m:r>
+                    <m:t>β</m:t>
+                  </m:r>
+                </m:e>
+                <m:sub>
+                  <m:r>
+                    <m:t>2</m:t>
+                  </m:r>
+                </m:sub>
+              </m:sSub>
+              <m:r>
+                <m:rPr>
+                  <m:sty m:val="p"/>
+                </m:rPr>
+                <m:t>cbi_overstory</m:t>
+              </m:r>
+            </m:sup>
+          </m:sSup>
+        </m:oMath>
+      </m:oMathPara>
+    </w:p>
+    <w:p>
+      <w:pPr>
+        <w:pStyle w:val="FirstParagraph"/>
+      </w:pPr>
+      <w:r>
+        <w:t xml:space="preserve">We fit the model in Eq.</w:t>
+      </w:r>
+      <w:r>
+        <w:t xml:space="preserve"> </w:t>
+      </w:r>
+      <w:r>
+        <w:t xml:space="preserve"> </w:t>
+      </w:r>
+      <w:r>
+        <w:t xml:space="preserve">8 for all 7 of our remotely-sensed severity metrics (RBR, dNBR, RdNBR, dNBR2, RdNBR2, dNDVI, RdNDVI) using 4 different time windows from which to collate satellite imagery (16, 32, 48, and 64 days). Following</w:t>
+      </w:r>
+      <w:r>
+        <w:t xml:space="preserve"> </w:t>
+      </w:r>
+      <w:r>
+        <w:t xml:space="preserve">Cansler &amp; McKenzie (2012)</w:t>
+      </w:r>
+      <w:r>
+        <w:t xml:space="preserve"> </w:t>
+      </w:r>
+      <w:r>
+        <w:t xml:space="preserve">and</w:t>
+      </w:r>
+      <w:r>
+        <w:t xml:space="preserve"> </w:t>
+      </w:r>
+      <w:r>
+        <w:t xml:space="preserve">Parks</w:t>
+      </w:r>
+      <w:r>
+        <w:t xml:space="preserve"> </w:t>
+      </w:r>
+      <w:r>
+        <w:rPr>
+          <w:i/>
+        </w:rPr>
+        <w:t xml:space="preserve">et al.</w:t>
+      </w:r>
+      <w:r>
+        <w:t xml:space="preserve"> </w:t>
+      </w:r>
+      <w:r>
+        <w:t xml:space="preserve">(2014)</w:t>
+      </w:r>
+      <w:r>
+        <w:t xml:space="preserve">, we used interpolation to extract remotely-sensed severity at the locations of the CBI field plots to better align remote and field measures of severity. We extracted remotely-sensed severity values using both bilinear interpolation, which returns a severity value weighted by the 9 pixel values nearest to the CBI plot location, and bicubic interpolation, which returns a severity value weighted by the 16 pixel values nearest to the CBI plot location. In total, we fit 56 models (7 severity measures, 4 time windows, 2 interpolation methods) and performed five-fold cross validation using the</w:t>
+      </w:r>
+      <w:r>
+        <w:t xml:space="preserve"> </w:t>
+      </w:r>
+      <w:r>
+        <w:rPr>
+          <w:rStyle w:val="VerbatimChar"/>
+        </w:rPr>
+        <w:t xml:space="preserve">modelr</w:t>
+      </w:r>
+      <w:r>
+        <w:t xml:space="preserve"> </w:t>
+      </w:r>
+      <w:r>
+        <w:t xml:space="preserve">and</w:t>
+      </w:r>
+      <w:r>
+        <w:t xml:space="preserve"> </w:t>
+      </w:r>
+      <w:r>
+        <w:rPr>
+          <w:rStyle w:val="VerbatimChar"/>
+        </w:rPr>
+        <w:t xml:space="preserve">purrr</w:t>
+      </w:r>
+      <w:r>
+        <w:t xml:space="preserve"> </w:t>
+      </w:r>
+      <w:r>
+        <w:t xml:space="preserve">packages. To compare goodness of model fits with</w:t>
+      </w:r>
+      <w:r>
+        <w:t xml:space="preserve"> </w:t>
+      </w:r>
+      <w:r>
+        <w:t xml:space="preserve">Miller &amp; Thode (2007)</w:t>
+      </w:r>
+      <w:r>
+        <w:t xml:space="preserve">,</w:t>
+      </w:r>
+      <w:r>
+        <w:t xml:space="preserve"> </w:t>
+      </w:r>
+      <w:r>
+        <w:t xml:space="preserve">Miller</w:t>
+      </w:r>
+      <w:r>
+        <w:t xml:space="preserve"> </w:t>
+      </w:r>
+      <w:r>
+        <w:rPr>
+          <w:i/>
+        </w:rPr>
+        <w:t xml:space="preserve">et al.</w:t>
+      </w:r>
+      <w:r>
+        <w:t xml:space="preserve"> </w:t>
+      </w:r>
+      <w:r>
+        <w:t xml:space="preserve">(2009)</w:t>
+      </w:r>
+      <w:r>
+        <w:t xml:space="preserve">, and</w:t>
+      </w:r>
+      <w:r>
+        <w:t xml:space="preserve"> </w:t>
+      </w:r>
+      <w:r>
+        <w:t xml:space="preserve">Parks</w:t>
+      </w:r>
+      <w:r>
+        <w:t xml:space="preserve"> </w:t>
+      </w:r>
+      <w:r>
+        <w:rPr>
+          <w:i/>
+        </w:rPr>
+        <w:t xml:space="preserve">et al.</w:t>
+      </w:r>
+      <w:r>
+        <w:t xml:space="preserve"> </w:t>
+      </w:r>
+      <w:r>
+        <w:t xml:space="preserve">(2014)</w:t>
+      </w:r>
+      <w:r>
+        <w:t xml:space="preserve">, we report the average R</w:t>
+      </w:r>
+      <w:r>
+        <w:rPr>
+          <w:vertAlign w:val="superscript"/>
+        </w:rPr>
+        <w:t xml:space="preserve">2</w:t>
+      </w:r>
+      <w:r>
+        <w:t xml:space="preserve"> </w:t>
+      </w:r>
+      <w:r>
+        <w:t xml:space="preserve">value from the five folds for each of the 56 models but note that R</w:t>
+      </w:r>
+      <w:r>
+        <w:rPr>
+          <w:vertAlign w:val="superscript"/>
+        </w:rPr>
+        <w:t xml:space="preserve">2</w:t>
+      </w:r>
+      <w:r>
+        <w:t xml:space="preserve"> </w:t>
+      </w:r>
+      <w:r>
+        <w:t xml:space="preserve">for non-linear regressions do not have the same interpretation that they do for linear regression (i.e., R</w:t>
+      </w:r>
+      <w:r>
+        <w:rPr>
+          <w:vertAlign w:val="superscript"/>
+        </w:rPr>
+        <w:t xml:space="preserve">2</w:t>
+      </w:r>
+      <w:r>
+        <w:t xml:space="preserve"> </w:t>
+      </w:r>
+      <w:r>
+        <w:t xml:space="preserve">can be greater than 1 for non-linear regression, so it can’t be interpreted as the proportion of variation explained by the model). We used the Relative Burn Ratio (RBR) calculated using bicubic interpolation within a 48-day window as our response variable for analyses of vegetation heterogeneity, as it showed the best correspondence to field severity data measured as average R</w:t>
+      </w:r>
+      <w:r>
+        <w:rPr>
+          <w:vertAlign w:val="superscript"/>
+        </w:rPr>
+        <w:t xml:space="preserve">2</w:t>
+      </w:r>
+      <w:r>
+        <w:t xml:space="preserve"> </w:t>
+      </w:r>
+      <w:r>
+        <w:t xml:space="preserve">across the five folds.</w:t>
+      </w:r>
+    </w:p>
+    <w:p>
+      <w:pPr>
         <w:pStyle w:val="Heading2"/>
       </w:pPr>
       <w:bookmarkStart w:id="36" w:name="remote-sensing-other-conditions"/>
@@ -4755,7 +5867,10 @@
         <w:t xml:space="preserve"> </w:t>
       </w:r>
       <w:r>
-        <w:t xml:space="preserve">).</w:t>
+        <w:t xml:space="preserve"> </w:t>
+      </w:r>
+      <w:r>
+        <w:t xml:space="preserve">5).</w:t>
       </w:r>
     </w:p>
     <w:p>
@@ -4911,7 +6026,16 @@
         <w:pStyle w:val="BodyText"/>
       </w:pPr>
       <w:r>
-        <w:t xml:space="preserve">We used the digital elevation model to calculate the potential annual heat load at each pixel, which is an integrated measure of latitude, slope, and a folding transformation of aspect about the northeast-southwest line, such that northeast becomes 0 radians and southwest becomes</w:t>
+        <w:t xml:space="preserve">We used the digital elevation model to calculate the potential annual heat load (Eq.</w:t>
+      </w:r>
+      <w:r>
+        <w:t xml:space="preserve"> </w:t>
+      </w:r>
+      <w:r>
+        <w:t xml:space="preserve"> </w:t>
+      </w:r>
+      <w:r>
+        <w:t xml:space="preserve">9 at each pixel, which is an integrated measure of latitude, slope, and a folding transformation of aspect about the northeast-southwest line, such that northeast becomes 0 radians and southwest becomes</w:t>
       </w:r>
       <w:r>
         <w:t xml:space="preserve"> </w:t>
@@ -4948,7 +6072,616 @@
     </w:p>
     <w:p>
       <w:pPr>
-        <w:pStyle w:val="BodyText"/>
+        <w:pStyle w:val="Compact"/>
+      </w:pPr>
+      <m:oMathPara>
+        <m:oMathParaPr>
+          <m:jc m:val="center"/>
+        </m:oMathParaPr>
+        <m:oMath>
+          <m:m>
+            <m:mPr>
+              <m:baseJc m:val="center"/>
+              <m:plcHide m:val="1"/>
+              <m:mcs>
+                <m:mc>
+                  <m:mcPr>
+                    <m:mcJc m:val="right"/>
+                    <m:count m:val="1"/>
+                  </m:mcPr>
+                </m:mc>
+                <m:mc>
+                  <m:mcPr>
+                    <m:mcJc m:val="left"/>
+                    <m:count m:val="1"/>
+                  </m:mcPr>
+                </m:mc>
+              </m:mcs>
+            </m:mPr>
+            <m:mr>
+              <m:e>
+                <m:r>
+                  <m:t>a</m:t>
+                </m:r>
+                <m:r>
+                  <m:t>s</m:t>
+                </m:r>
+                <m:r>
+                  <m:t>p</m:t>
+                </m:r>
+                <m:r>
+                  <m:t>e</m:t>
+                </m:r>
+                <m:r>
+                  <m:t>c</m:t>
+                </m:r>
+                <m:sSub>
+                  <m:e>
+                    <m:r>
+                      <m:t>t</m:t>
+                    </m:r>
+                  </m:e>
+                  <m:sub>
+                    <m:r>
+                      <m:t>f</m:t>
+                    </m:r>
+                    <m:r>
+                      <m:t>o</m:t>
+                    </m:r>
+                    <m:r>
+                      <m:t>l</m:t>
+                    </m:r>
+                    <m:r>
+                      <m:t>d</m:t>
+                    </m:r>
+                    <m:r>
+                      <m:t>e</m:t>
+                    </m:r>
+                    <m:r>
+                      <m:t>d</m:t>
+                    </m:r>
+                  </m:sub>
+                </m:sSub>
+              </m:e>
+              <m:e>
+                <m:r>
+                  <m:t>=</m:t>
+                </m:r>
+                <m:r>
+                  <m:t>|</m:t>
+                </m:r>
+                <m:r>
+                  <m:t>π</m:t>
+                </m:r>
+                <m:r>
+                  <m:t>−</m:t>
+                </m:r>
+                <m:r>
+                  <m:t>|</m:t>
+                </m:r>
+                <m:r>
+                  <m:t>a</m:t>
+                </m:r>
+                <m:r>
+                  <m:t>s</m:t>
+                </m:r>
+                <m:r>
+                  <m:t>p</m:t>
+                </m:r>
+                <m:r>
+                  <m:t>e</m:t>
+                </m:r>
+                <m:r>
+                  <m:t>c</m:t>
+                </m:r>
+                <m:r>
+                  <m:t>t</m:t>
+                </m:r>
+                <m:r>
+                  <m:t>−</m:t>
+                </m:r>
+                <m:f>
+                  <m:fPr>
+                    <m:type m:val="bar"/>
+                  </m:fPr>
+                  <m:num>
+                    <m:r>
+                      <m:t>5</m:t>
+                    </m:r>
+                    <m:r>
+                      <m:t>π</m:t>
+                    </m:r>
+                  </m:num>
+                  <m:den>
+                    <m:r>
+                      <m:t>4</m:t>
+                    </m:r>
+                  </m:den>
+                </m:f>
+                <m:r>
+                  <m:t>|</m:t>
+                </m:r>
+                <m:r>
+                  <m:t>|</m:t>
+                </m:r>
+              </m:e>
+            </m:mr>
+            <m:mr>
+              <m:e>
+                <m:r>
+                  <m:t>l</m:t>
+                </m:r>
+                <m:r>
+                  <m:t>o</m:t>
+                </m:r>
+                <m:r>
+                  <m:t>g</m:t>
+                </m:r>
+                <m:r>
+                  <m:t>(</m:t>
+                </m:r>
+                <m:r>
+                  <m:t>p</m:t>
+                </m:r>
+                <m:r>
+                  <m:t>a</m:t>
+                </m:r>
+                <m:r>
+                  <m:t>h</m:t>
+                </m:r>
+                <m:r>
+                  <m:t>l</m:t>
+                </m:r>
+                <m:r>
+                  <m:t>)</m:t>
+                </m:r>
+              </m:e>
+              <m:e>
+                <m:r>
+                  <m:t>=</m:t>
+                </m:r>
+                <m:m>
+                  <m:mPr>
+                    <m:baseJc m:val="center"/>
+                    <m:plcHide m:val="1"/>
+                    <m:mcs>
+                      <m:mc>
+                        <m:mcPr>
+                          <m:mcJc m:val="right"/>
+                          <m:count m:val="1"/>
+                        </m:mcPr>
+                      </m:mc>
+                      <m:mc>
+                        <m:mcPr>
+                          <m:mcJc m:val="left"/>
+                          <m:count m:val="1"/>
+                        </m:mcPr>
+                      </m:mc>
+                    </m:mcs>
+                  </m:mPr>
+                  <m:mr>
+                    <m:e>
+                      <m:r>
+                        <m:t>[</m:t>
+                      </m:r>
+                      <m:r>
+                        <m:t>t</m:t>
+                      </m:r>
+                      <m:r>
+                        <m:t>]</m:t>
+                      </m:r>
+                    </m:e>
+                    <m:e>
+                      <m:r>
+                        <m:t>−</m:t>
+                      </m:r>
+                      <m:r>
+                        <m:t>1.467</m:t>
+                      </m:r>
+                      <m:r>
+                        <m:t>+</m:t>
+                      </m:r>
+                    </m:e>
+                  </m:mr>
+                  <m:mr>
+                    <m:e/>
+                    <m:e>
+                      <m:r>
+                        <m:t>1.582</m:t>
+                      </m:r>
+                      <m:r>
+                        <m:t>*</m:t>
+                      </m:r>
+                      <m:r>
+                        <m:t>c</m:t>
+                      </m:r>
+                      <m:r>
+                        <m:t>o</m:t>
+                      </m:r>
+                      <m:r>
+                        <m:t>s</m:t>
+                      </m:r>
+                      <m:r>
+                        <m:t>(</m:t>
+                      </m:r>
+                      <m:r>
+                        <m:t>l</m:t>
+                      </m:r>
+                      <m:r>
+                        <m:t>a</m:t>
+                      </m:r>
+                      <m:r>
+                        <m:t>t</m:t>
+                      </m:r>
+                      <m:r>
+                        <m:t>i</m:t>
+                      </m:r>
+                      <m:r>
+                        <m:t>t</m:t>
+                      </m:r>
+                      <m:r>
+                        <m:t>u</m:t>
+                      </m:r>
+                      <m:r>
+                        <m:t>d</m:t>
+                      </m:r>
+                      <m:r>
+                        <m:t>e</m:t>
+                      </m:r>
+                      <m:r>
+                        <m:t>)</m:t>
+                      </m:r>
+                      <m:r>
+                        <m:t>c</m:t>
+                      </m:r>
+                      <m:r>
+                        <m:t>o</m:t>
+                      </m:r>
+                      <m:r>
+                        <m:t>s</m:t>
+                      </m:r>
+                      <m:r>
+                        <m:t>(</m:t>
+                      </m:r>
+                      <m:r>
+                        <m:t>s</m:t>
+                      </m:r>
+                      <m:r>
+                        <m:t>l</m:t>
+                      </m:r>
+                      <m:r>
+                        <m:t>o</m:t>
+                      </m:r>
+                      <m:r>
+                        <m:t>p</m:t>
+                      </m:r>
+                      <m:r>
+                        <m:t>e</m:t>
+                      </m:r>
+                      <m:r>
+                        <m:t>)</m:t>
+                      </m:r>
+                      <m:r>
+                        <m:t>−</m:t>
+                      </m:r>
+                    </m:e>
+                  </m:mr>
+                  <m:mr>
+                    <m:e/>
+                    <m:e>
+                      <m:r>
+                        <m:t>1.5</m:t>
+                      </m:r>
+                      <m:r>
+                        <m:t>*</m:t>
+                      </m:r>
+                      <m:r>
+                        <m:t>c</m:t>
+                      </m:r>
+                      <m:r>
+                        <m:t>o</m:t>
+                      </m:r>
+                      <m:r>
+                        <m:t>s</m:t>
+                      </m:r>
+                      <m:r>
+                        <m:t>(</m:t>
+                      </m:r>
+                      <m:r>
+                        <m:t>a</m:t>
+                      </m:r>
+                      <m:r>
+                        <m:t>s</m:t>
+                      </m:r>
+                      <m:r>
+                        <m:t>p</m:t>
+                      </m:r>
+                      <m:r>
+                        <m:t>e</m:t>
+                      </m:r>
+                      <m:r>
+                        <m:t>c</m:t>
+                      </m:r>
+                      <m:sSub>
+                        <m:e>
+                          <m:r>
+                            <m:t>t</m:t>
+                          </m:r>
+                        </m:e>
+                        <m:sub>
+                          <m:r>
+                            <m:t>f</m:t>
+                          </m:r>
+                          <m:r>
+                            <m:t>o</m:t>
+                          </m:r>
+                          <m:r>
+                            <m:t>l</m:t>
+                          </m:r>
+                          <m:r>
+                            <m:t>d</m:t>
+                          </m:r>
+                          <m:r>
+                            <m:t>e</m:t>
+                          </m:r>
+                          <m:r>
+                            <m:t>d</m:t>
+                          </m:r>
+                        </m:sub>
+                      </m:sSub>
+                      <m:r>
+                        <m:t>)</m:t>
+                      </m:r>
+                      <m:r>
+                        <m:t>s</m:t>
+                      </m:r>
+                      <m:r>
+                        <m:t>i</m:t>
+                      </m:r>
+                      <m:r>
+                        <m:t>n</m:t>
+                      </m:r>
+                      <m:r>
+                        <m:t>(</m:t>
+                      </m:r>
+                      <m:r>
+                        <m:t>s</m:t>
+                      </m:r>
+                      <m:r>
+                        <m:t>l</m:t>
+                      </m:r>
+                      <m:r>
+                        <m:t>o</m:t>
+                      </m:r>
+                      <m:r>
+                        <m:t>p</m:t>
+                      </m:r>
+                      <m:r>
+                        <m:t>e</m:t>
+                      </m:r>
+                      <m:r>
+                        <m:t>)</m:t>
+                      </m:r>
+                      <m:r>
+                        <m:t>s</m:t>
+                      </m:r>
+                      <m:r>
+                        <m:t>i</m:t>
+                      </m:r>
+                      <m:r>
+                        <m:t>n</m:t>
+                      </m:r>
+                      <m:r>
+                        <m:t>(</m:t>
+                      </m:r>
+                      <m:r>
+                        <m:t>l</m:t>
+                      </m:r>
+                      <m:r>
+                        <m:t>a</m:t>
+                      </m:r>
+                      <m:r>
+                        <m:t>t</m:t>
+                      </m:r>
+                      <m:r>
+                        <m:t>i</m:t>
+                      </m:r>
+                      <m:r>
+                        <m:t>t</m:t>
+                      </m:r>
+                      <m:r>
+                        <m:t>u</m:t>
+                      </m:r>
+                      <m:r>
+                        <m:t>d</m:t>
+                      </m:r>
+                      <m:r>
+                        <m:t>e</m:t>
+                      </m:r>
+                      <m:r>
+                        <m:t>)</m:t>
+                      </m:r>
+                      <m:r>
+                        <m:t>−</m:t>
+                      </m:r>
+                    </m:e>
+                  </m:mr>
+                  <m:mr>
+                    <m:e/>
+                    <m:e>
+                      <m:r>
+                        <m:t>0.262</m:t>
+                      </m:r>
+                      <m:r>
+                        <m:t>*</m:t>
+                      </m:r>
+                      <m:r>
+                        <m:t>s</m:t>
+                      </m:r>
+                      <m:r>
+                        <m:t>i</m:t>
+                      </m:r>
+                      <m:r>
+                        <m:t>n</m:t>
+                      </m:r>
+                      <m:r>
+                        <m:t>(</m:t>
+                      </m:r>
+                      <m:r>
+                        <m:t>l</m:t>
+                      </m:r>
+                      <m:r>
+                        <m:t>a</m:t>
+                      </m:r>
+                      <m:r>
+                        <m:t>t</m:t>
+                      </m:r>
+                      <m:r>
+                        <m:t>)</m:t>
+                      </m:r>
+                      <m:r>
+                        <m:t>s</m:t>
+                      </m:r>
+                      <m:r>
+                        <m:t>i</m:t>
+                      </m:r>
+                      <m:r>
+                        <m:t>n</m:t>
+                      </m:r>
+                      <m:r>
+                        <m:t>(</m:t>
+                      </m:r>
+                      <m:r>
+                        <m:t>s</m:t>
+                      </m:r>
+                      <m:r>
+                        <m:t>l</m:t>
+                      </m:r>
+                      <m:r>
+                        <m:t>o</m:t>
+                      </m:r>
+                      <m:r>
+                        <m:t>p</m:t>
+                      </m:r>
+                      <m:r>
+                        <m:t>e</m:t>
+                      </m:r>
+                      <m:r>
+                        <m:t>)</m:t>
+                      </m:r>
+                      <m:r>
+                        <m:t>+</m:t>
+                      </m:r>
+                    </m:e>
+                  </m:mr>
+                  <m:mr>
+                    <m:e/>
+                    <m:e>
+                      <m:r>
+                        <m:t>0.607</m:t>
+                      </m:r>
+                      <m:r>
+                        <m:t>*</m:t>
+                      </m:r>
+                      <m:r>
+                        <m:t>s</m:t>
+                      </m:r>
+                      <m:r>
+                        <m:t>i</m:t>
+                      </m:r>
+                      <m:r>
+                        <m:t>n</m:t>
+                      </m:r>
+                      <m:r>
+                        <m:t>(</m:t>
+                      </m:r>
+                      <m:r>
+                        <m:t>a</m:t>
+                      </m:r>
+                      <m:r>
+                        <m:t>s</m:t>
+                      </m:r>
+                      <m:r>
+                        <m:t>p</m:t>
+                      </m:r>
+                      <m:r>
+                        <m:t>e</m:t>
+                      </m:r>
+                      <m:r>
+                        <m:t>c</m:t>
+                      </m:r>
+                      <m:sSub>
+                        <m:e>
+                          <m:r>
+                            <m:t>t</m:t>
+                          </m:r>
+                        </m:e>
+                        <m:sub>
+                          <m:r>
+                            <m:t>f</m:t>
+                          </m:r>
+                          <m:r>
+                            <m:t>o</m:t>
+                          </m:r>
+                          <m:r>
+                            <m:t>l</m:t>
+                          </m:r>
+                          <m:r>
+                            <m:t>d</m:t>
+                          </m:r>
+                          <m:r>
+                            <m:t>e</m:t>
+                          </m:r>
+                          <m:r>
+                            <m:t>d</m:t>
+                          </m:r>
+                        </m:sub>
+                      </m:sSub>
+                      <m:r>
+                        <m:t>)</m:t>
+                      </m:r>
+                      <m:r>
+                        <m:t>s</m:t>
+                      </m:r>
+                      <m:r>
+                        <m:t>i</m:t>
+                      </m:r>
+                      <m:r>
+                        <m:t>n</m:t>
+                      </m:r>
+                      <m:r>
+                        <m:t>(</m:t>
+                      </m:r>
+                      <m:r>
+                        <m:t>s</m:t>
+                      </m:r>
+                      <m:r>
+                        <m:t>l</m:t>
+                      </m:r>
+                      <m:r>
+                        <m:t>o</m:t>
+                      </m:r>
+                      <m:r>
+                        <m:t>p</m:t>
+                      </m:r>
+                      <m:r>
+                        <m:t>e</m:t>
+                      </m:r>
+                      <m:r>
+                        <m:t>)</m:t>
+                      </m:r>
+                    </m:e>
+                  </m:mr>
+                </m:m>
+              </m:e>
+            </m:mr>
+          </m:m>
+        </m:oMath>
+      </m:oMathPara>
+    </w:p>
+    <w:p>
+      <w:pPr>
+        <w:pStyle w:val="FirstParagraph"/>
       </w:pPr>
       <w:r>
         <w:t xml:space="preserve">Where</w:t>
@@ -5177,7 +6910,793 @@
     </w:p>
     <w:p>
       <w:pPr>
-        <w:pStyle w:val="BodyText"/>
+        <w:pStyle w:val="Compact"/>
+      </w:pPr>
+      <m:oMathPara>
+        <m:oMathParaPr>
+          <m:jc m:val="center"/>
+        </m:oMathParaPr>
+        <m:oMath>
+          <m:m>
+            <m:mPr>
+              <m:baseJc m:val="center"/>
+              <m:plcHide m:val="1"/>
+              <m:mcs>
+                <m:mc>
+                  <m:mcPr>
+                    <m:mcJc m:val="right"/>
+                    <m:count m:val="1"/>
+                  </m:mcPr>
+                </m:mc>
+                <m:mc>
+                  <m:mcPr>
+                    <m:mcJc m:val="left"/>
+                    <m:count m:val="1"/>
+                  </m:mcPr>
+                </m:mc>
+              </m:mcs>
+            </m:mPr>
+            <m:mr>
+              <m:e>
+                <m:r>
+                  <m:t>s</m:t>
+                </m:r>
+                <m:r>
+                  <m:t>e</m:t>
+                </m:r>
+                <m:r>
+                  <m:t>v</m:t>
+                </m:r>
+                <m:r>
+                  <m:t>e</m:t>
+                </m:r>
+                <m:r>
+                  <m:t>r</m:t>
+                </m:r>
+                <m:r>
+                  <m:t>i</m:t>
+                </m:r>
+                <m:r>
+                  <m:t>t</m:t>
+                </m:r>
+                <m:sSub>
+                  <m:e>
+                    <m:r>
+                      <m:t>y</m:t>
+                    </m:r>
+                  </m:e>
+                  <m:sub>
+                    <m:r>
+                      <m:t>i</m:t>
+                    </m:r>
+                    <m:r>
+                      <m:t>,</m:t>
+                    </m:r>
+                    <m:r>
+                      <m:t>j</m:t>
+                    </m:r>
+                  </m:sub>
+                </m:sSub>
+              </m:e>
+              <m:e>
+                <m:r>
+                  <m:t>∼</m:t>
+                </m:r>
+                <m:r>
+                  <m:t>B</m:t>
+                </m:r>
+                <m:r>
+                  <m:t>e</m:t>
+                </m:r>
+                <m:r>
+                  <m:t>r</m:t>
+                </m:r>
+                <m:r>
+                  <m:t>n</m:t>
+                </m:r>
+                <m:r>
+                  <m:t>(</m:t>
+                </m:r>
+                <m:sSub>
+                  <m:e>
+                    <m:r>
+                      <m:t>ϕ</m:t>
+                    </m:r>
+                  </m:e>
+                  <m:sub>
+                    <m:r>
+                      <m:t>i</m:t>
+                    </m:r>
+                    <m:r>
+                      <m:t>,</m:t>
+                    </m:r>
+                    <m:r>
+                      <m:t>j</m:t>
+                    </m:r>
+                  </m:sub>
+                </m:sSub>
+                <m:r>
+                  <m:t>)</m:t>
+                </m:r>
+              </m:e>
+            </m:mr>
+            <m:mr>
+              <m:e>
+                <m:r>
+                  <m:t>l</m:t>
+                </m:r>
+                <m:r>
+                  <m:t>o</m:t>
+                </m:r>
+                <m:r>
+                  <m:t>g</m:t>
+                </m:r>
+                <m:r>
+                  <m:t>i</m:t>
+                </m:r>
+                <m:r>
+                  <m:t>t</m:t>
+                </m:r>
+                <m:r>
+                  <m:t>(</m:t>
+                </m:r>
+                <m:sSub>
+                  <m:e>
+                    <m:r>
+                      <m:t>ϕ</m:t>
+                    </m:r>
+                  </m:e>
+                  <m:sub>
+                    <m:r>
+                      <m:t>i</m:t>
+                    </m:r>
+                    <m:r>
+                      <m:t>,</m:t>
+                    </m:r>
+                    <m:r>
+                      <m:t>j</m:t>
+                    </m:r>
+                  </m:sub>
+                </m:sSub>
+                <m:r>
+                  <m:t>)</m:t>
+                </m:r>
+              </m:e>
+              <m:e>
+                <m:r>
+                  <m:t>=</m:t>
+                </m:r>
+                <m:m>
+                  <m:mPr>
+                    <m:baseJc m:val="center"/>
+                    <m:plcHide m:val="1"/>
+                    <m:mcs>
+                      <m:mc>
+                        <m:mcPr>
+                          <m:mcJc m:val="right"/>
+                          <m:count m:val="1"/>
+                        </m:mcPr>
+                      </m:mc>
+                      <m:mc>
+                        <m:mcPr>
+                          <m:mcJc m:val="left"/>
+                          <m:count m:val="1"/>
+                        </m:mcPr>
+                      </m:mc>
+                    </m:mcs>
+                  </m:mPr>
+                  <m:mr>
+                    <m:e>
+                      <m:r>
+                        <m:t>[</m:t>
+                      </m:r>
+                      <m:r>
+                        <m:t>t</m:t>
+                      </m:r>
+                      <m:r>
+                        <m:t>]</m:t>
+                      </m:r>
+                    </m:e>
+                    <m:e>
+                      <m:sSub>
+                        <m:e>
+                          <m:r>
+                            <m:t>β</m:t>
+                          </m:r>
+                        </m:e>
+                        <m:sub>
+                          <m:r>
+                            <m:t>0</m:t>
+                          </m:r>
+                        </m:sub>
+                      </m:sSub>
+                      <m:r>
+                        <m:t>+</m:t>
+                      </m:r>
+                    </m:e>
+                  </m:mr>
+                  <m:mr>
+                    <m:e/>
+                    <m:e>
+                      <m:sSub>
+                        <m:e>
+                          <m:r>
+                            <m:t>β</m:t>
+                          </m:r>
+                        </m:e>
+                        <m:sub>
+                          <m:r>
+                            <m:rPr>
+                              <m:sty m:val="p"/>
+                            </m:rPr>
+                            <m:t>heterogeneity</m:t>
+                          </m:r>
+                        </m:sub>
+                      </m:sSub>
+                      <m:r>
+                        <m:t>*</m:t>
+                      </m:r>
+                      <m:sSub>
+                        <m:e>
+                          <m:r>
+                            <m:rPr>
+                              <m:sty m:val="p"/>
+                            </m:rPr>
+                            <m:t>heterogeneity</m:t>
+                          </m:r>
+                        </m:e>
+                        <m:sub>
+                          <m:r>
+                            <m:t>i</m:t>
+                          </m:r>
+                        </m:sub>
+                      </m:sSub>
+                      <m:r>
+                        <m:t>+</m:t>
+                      </m:r>
+                    </m:e>
+                  </m:mr>
+                  <m:mr>
+                    <m:e/>
+                    <m:e>
+                      <m:sSub>
+                        <m:e>
+                          <m:r>
+                            <m:t>β</m:t>
+                          </m:r>
+                        </m:e>
+                        <m:sub>
+                          <m:r>
+                            <m:rPr>
+                              <m:sty m:val="p"/>
+                            </m:rPr>
+                            <m:t>extreme_fm100</m:t>
+                          </m:r>
+                        </m:sub>
+                      </m:sSub>
+                      <m:r>
+                        <m:t>*</m:t>
+                      </m:r>
+                      <m:sSub>
+                        <m:e>
+                          <m:r>
+                            <m:rPr>
+                              <m:sty m:val="p"/>
+                            </m:rPr>
+                            <m:t>extreme_fm100</m:t>
+                          </m:r>
+                        </m:e>
+                        <m:sub>
+                          <m:r>
+                            <m:t>i</m:t>
+                          </m:r>
+                        </m:sub>
+                      </m:sSub>
+                      <m:r>
+                        <m:t>+</m:t>
+                      </m:r>
+                    </m:e>
+                  </m:mr>
+                  <m:mr>
+                    <m:e/>
+                    <m:e>
+                      <m:sSub>
+                        <m:e>
+                          <m:r>
+                            <m:t>β</m:t>
+                          </m:r>
+                        </m:e>
+                        <m:sub>
+                          <m:r>
+                            <m:rPr>
+                              <m:sty m:val="p"/>
+                            </m:rPr>
+                            <m:t>fm100</m:t>
+                          </m:r>
+                        </m:sub>
+                      </m:sSub>
+                      <m:r>
+                        <m:t>*</m:t>
+                      </m:r>
+                      <m:sSub>
+                        <m:e>
+                          <m:r>
+                            <m:rPr>
+                              <m:sty m:val="p"/>
+                            </m:rPr>
+                            <m:t>fm100</m:t>
+                          </m:r>
+                        </m:e>
+                        <m:sub>
+                          <m:r>
+                            <m:t>i</m:t>
+                          </m:r>
+                        </m:sub>
+                      </m:sSub>
+                      <m:r>
+                        <m:t>+</m:t>
+                      </m:r>
+                    </m:e>
+                  </m:mr>
+                  <m:mr>
+                    <m:e/>
+                    <m:e>
+                      <m:sSub>
+                        <m:e>
+                          <m:r>
+                            <m:t>β</m:t>
+                          </m:r>
+                        </m:e>
+                        <m:sub>
+                          <m:r>
+                            <m:rPr>
+                              <m:sty m:val="p"/>
+                            </m:rPr>
+                            <m:t>prefire_ndvi</m:t>
+                          </m:r>
+                        </m:sub>
+                      </m:sSub>
+                      <m:r>
+                        <m:t>*</m:t>
+                      </m:r>
+                      <m:sSub>
+                        <m:e>
+                          <m:r>
+                            <m:rPr>
+                              <m:sty m:val="p"/>
+                            </m:rPr>
+                            <m:t>prefire_ndvi</m:t>
+                          </m:r>
+                        </m:e>
+                        <m:sub>
+                          <m:r>
+                            <m:t>i</m:t>
+                          </m:r>
+                        </m:sub>
+                      </m:sSub>
+                      <m:r>
+                        <m:t>+</m:t>
+                      </m:r>
+                    </m:e>
+                  </m:mr>
+                  <m:mr>
+                    <m:e/>
+                    <m:e>
+                      <m:sSub>
+                        <m:e>
+                          <m:r>
+                            <m:t>β</m:t>
+                          </m:r>
+                        </m:e>
+                        <m:sub>
+                          <m:r>
+                            <m:rPr>
+                              <m:sty m:val="p"/>
+                            </m:rPr>
+                            <m:t>topographic_roughness</m:t>
+                          </m:r>
+                        </m:sub>
+                      </m:sSub>
+                      <m:r>
+                        <m:t>*</m:t>
+                      </m:r>
+                      <m:sSub>
+                        <m:e>
+                          <m:r>
+                            <m:rPr>
+                              <m:sty m:val="p"/>
+                            </m:rPr>
+                            <m:t>topographic_roughness</m:t>
+                          </m:r>
+                        </m:e>
+                        <m:sub>
+                          <m:r>
+                            <m:t>i</m:t>
+                          </m:r>
+                        </m:sub>
+                      </m:sSub>
+                      <m:r>
+                        <m:t>+</m:t>
+                      </m:r>
+                    </m:e>
+                  </m:mr>
+                  <m:mr>
+                    <m:e/>
+                    <m:e>
+                      <m:sSub>
+                        <m:e>
+                          <m:r>
+                            <m:t>β</m:t>
+                          </m:r>
+                        </m:e>
+                        <m:sub>
+                          <m:r>
+                            <m:rPr>
+                              <m:sty m:val="p"/>
+                            </m:rPr>
+                            <m:t>pahl</m:t>
+                          </m:r>
+                        </m:sub>
+                      </m:sSub>
+                      <m:r>
+                        <m:t>*</m:t>
+                      </m:r>
+                      <m:sSub>
+                        <m:e>
+                          <m:r>
+                            <m:rPr>
+                              <m:sty m:val="p"/>
+                            </m:rPr>
+                            <m:t>pahl</m:t>
+                          </m:r>
+                        </m:e>
+                        <m:sub>
+                          <m:r>
+                            <m:t>i</m:t>
+                          </m:r>
+                        </m:sub>
+                      </m:sSub>
+                      <m:r>
+                        <m:t>+</m:t>
+                      </m:r>
+                    </m:e>
+                  </m:mr>
+                  <m:mr>
+                    <m:e/>
+                    <m:e>
+                      <m:sSub>
+                        <m:e>
+                          <m:r>
+                            <m:t>β</m:t>
+                          </m:r>
+                        </m:e>
+                        <m:sub>
+                          <m:r>
+                            <m:rPr>
+                              <m:sty m:val="p"/>
+                            </m:rPr>
+                            <m:t>heterogeneity*extreme_fm100</m:t>
+                          </m:r>
+                        </m:sub>
+                      </m:sSub>
+                      <m:r>
+                        <m:t>*</m:t>
+                      </m:r>
+                      <m:sSub>
+                        <m:e>
+                          <m:r>
+                            <m:rPr>
+                              <m:sty m:val="p"/>
+                            </m:rPr>
+                            <m:t>heterogeneity</m:t>
+                          </m:r>
+                        </m:e>
+                        <m:sub>
+                          <m:r>
+                            <m:t>i</m:t>
+                          </m:r>
+                        </m:sub>
+                      </m:sSub>
+                      <m:r>
+                        <m:t>*</m:t>
+                      </m:r>
+                      <m:sSub>
+                        <m:e>
+                          <m:r>
+                            <m:rPr>
+                              <m:sty m:val="p"/>
+                            </m:rPr>
+                            <m:t>extreme_fm100</m:t>
+                          </m:r>
+                        </m:e>
+                        <m:sub>
+                          <m:r>
+                            <m:t>i</m:t>
+                          </m:r>
+                        </m:sub>
+                      </m:sSub>
+                      <m:r>
+                        <m:t>+</m:t>
+                      </m:r>
+                    </m:e>
+                  </m:mr>
+                  <m:mr>
+                    <m:e/>
+                    <m:e>
+                      <m:sSub>
+                        <m:e>
+                          <m:r>
+                            <m:t>β</m:t>
+                          </m:r>
+                        </m:e>
+                        <m:sub>
+                          <m:r>
+                            <m:rPr>
+                              <m:sty m:val="p"/>
+                            </m:rPr>
+                            <m:t>heterogeneity*fm100</m:t>
+                          </m:r>
+                        </m:sub>
+                      </m:sSub>
+                      <m:r>
+                        <m:t>*</m:t>
+                      </m:r>
+                      <m:sSub>
+                        <m:e>
+                          <m:r>
+                            <m:rPr>
+                              <m:sty m:val="p"/>
+                            </m:rPr>
+                            <m:t>heterogeneity</m:t>
+                          </m:r>
+                        </m:e>
+                        <m:sub>
+                          <m:r>
+                            <m:t>i</m:t>
+                          </m:r>
+                        </m:sub>
+                      </m:sSub>
+                      <m:r>
+                        <m:t>*</m:t>
+                      </m:r>
+                      <m:sSub>
+                        <m:e>
+                          <m:r>
+                            <m:rPr>
+                              <m:sty m:val="p"/>
+                            </m:rPr>
+                            <m:t>fm100</m:t>
+                          </m:r>
+                        </m:e>
+                        <m:sub>
+                          <m:r>
+                            <m:t>i</m:t>
+                          </m:r>
+                        </m:sub>
+                      </m:sSub>
+                      <m:r>
+                        <m:t>+</m:t>
+                      </m:r>
+                    </m:e>
+                  </m:mr>
+                  <m:mr>
+                    <m:e/>
+                    <m:e>
+                      <m:sSub>
+                        <m:e>
+                          <m:r>
+                            <m:t>β</m:t>
+                          </m:r>
+                        </m:e>
+                        <m:sub>
+                          <m:r>
+                            <m:rPr>
+                              <m:sty m:val="p"/>
+                            </m:rPr>
+                            <m:t>extreme_fm100*fm100</m:t>
+                          </m:r>
+                        </m:sub>
+                      </m:sSub>
+                      <m:r>
+                        <m:t>*</m:t>
+                      </m:r>
+                      <m:sSub>
+                        <m:e>
+                          <m:r>
+                            <m:rPr>
+                              <m:sty m:val="p"/>
+                            </m:rPr>
+                            <m:t>extreme_fm100</m:t>
+                          </m:r>
+                        </m:e>
+                        <m:sub>
+                          <m:r>
+                            <m:t>i</m:t>
+                          </m:r>
+                        </m:sub>
+                      </m:sSub>
+                      <m:r>
+                        <m:t>*</m:t>
+                      </m:r>
+                      <m:sSub>
+                        <m:e>
+                          <m:r>
+                            <m:rPr>
+                              <m:sty m:val="p"/>
+                            </m:rPr>
+                            <m:t>fm100</m:t>
+                          </m:r>
+                        </m:e>
+                        <m:sub>
+                          <m:r>
+                            <m:t>i</m:t>
+                          </m:r>
+                        </m:sub>
+                      </m:sSub>
+                      <m:r>
+                        <m:t>+</m:t>
+                      </m:r>
+                    </m:e>
+                  </m:mr>
+                  <m:mr>
+                    <m:e/>
+                    <m:e>
+                      <m:sSub>
+                        <m:e>
+                          <m:r>
+                            <m:t>β</m:t>
+                          </m:r>
+                        </m:e>
+                        <m:sub>
+                          <m:r>
+                            <m:rPr>
+                              <m:sty m:val="p"/>
+                            </m:rPr>
+                            <m:t>heterogeneity*extreme_fm100*fm100</m:t>
+                          </m:r>
+                        </m:sub>
+                      </m:sSub>
+                      <m:r>
+                        <m:t>*</m:t>
+                      </m:r>
+                      <m:sSub>
+                        <m:e>
+                          <m:r>
+                            <m:rPr>
+                              <m:sty m:val="p"/>
+                            </m:rPr>
+                            <m:t>heterogeneity</m:t>
+                          </m:r>
+                        </m:e>
+                        <m:sub>
+                          <m:r>
+                            <m:t>i</m:t>
+                          </m:r>
+                        </m:sub>
+                      </m:sSub>
+                      <m:r>
+                        <m:t>*</m:t>
+                      </m:r>
+                      <m:sSub>
+                        <m:e>
+                          <m:r>
+                            <m:rPr>
+                              <m:sty m:val="p"/>
+                            </m:rPr>
+                            <m:t>extreme_fm100</m:t>
+                          </m:r>
+                        </m:e>
+                        <m:sub>
+                          <m:r>
+                            <m:t>i</m:t>
+                          </m:r>
+                        </m:sub>
+                      </m:sSub>
+                      <m:r>
+                        <m:t>*</m:t>
+                      </m:r>
+                      <m:sSub>
+                        <m:e>
+                          <m:r>
+                            <m:rPr>
+                              <m:sty m:val="p"/>
+                            </m:rPr>
+                            <m:t>fm100</m:t>
+                          </m:r>
+                        </m:e>
+                        <m:sub>
+                          <m:r>
+                            <m:t>i</m:t>
+                          </m:r>
+                        </m:sub>
+                      </m:sSub>
+                      <m:r>
+                        <m:t>+</m:t>
+                      </m:r>
+                    </m:e>
+                  </m:mr>
+                  <m:mr>
+                    <m:e/>
+                    <m:e>
+                      <m:sSub>
+                        <m:e>
+                          <m:r>
+                            <m:t>γ</m:t>
+                          </m:r>
+                        </m:e>
+                        <m:sub>
+                          <m:r>
+                            <m:t>j</m:t>
+                          </m:r>
+                        </m:sub>
+                      </m:sSub>
+                    </m:e>
+                  </m:mr>
+                </m:m>
+              </m:e>
+            </m:mr>
+            <m:mr>
+              <m:e>
+                <m:sSub>
+                  <m:e>
+                    <m:r>
+                      <m:t>γ</m:t>
+                    </m:r>
+                  </m:e>
+                  <m:sub>
+                    <m:r>
+                      <m:t>j</m:t>
+                    </m:r>
+                  </m:sub>
+                </m:sSub>
+              </m:e>
+              <m:e>
+                <m:r>
+                  <m:t>∼</m:t>
+                </m:r>
+                <m:r>
+                  <m:rPr>
+                    <m:sty m:val="p"/>
+                    <m:scr m:val="script"/>
+                  </m:rPr>
+                  <m:t>N</m:t>
+                </m:r>
+                <m:r>
+                  <m:t>(</m:t>
+                </m:r>
+                <m:r>
+                  <m:t>0</m:t>
+                </m:r>
+                <m:r>
+                  <m:t>,</m:t>
+                </m:r>
+                <m:sSub>
+                  <m:e>
+                    <m:r>
+                      <m:t>σ</m:t>
+                    </m:r>
+                  </m:e>
+                  <m:sub>
+                    <m:r>
+                      <m:rPr>
+                        <m:sty m:val="p"/>
+                      </m:rPr>
+                      <m:t>fire</m:t>
+                    </m:r>
+                  </m:sub>
+                </m:sSub>
+                <m:r>
+                  <m:t>)</m:t>
+                </m:r>
+              </m:e>
+            </m:mr>
+          </m:m>
+        </m:oMath>
+      </m:oMathPara>
+    </w:p>
+    <w:p>
+      <w:pPr>
+        <w:pStyle w:val="FirstParagraph"/>
       </w:pPr>
       <w:r>
         <w:t xml:space="preserve">Each neighborhood size (90x90m, 150x150m, 210x210m, and 270x270m) was substituted in turn for the heterogeneity of NDVI, neighborhood mean NDVI, and terrain ruggedness covariates to generate a candidate set of 4 models.</w:t>
@@ -5489,7 +8008,10 @@
         <w:t xml:space="preserve"> </w:t>
       </w:r>
       <w:r>
-        <w:t xml:space="preserve">.</w:t>
+        <w:t xml:space="preserve"> </w:t>
+      </w:r>
+      <w:r>
+        <w:t xml:space="preserve">6.</w:t>
       </w:r>
     </w:p>
     <w:p>
@@ -12686,13 +15208,16 @@
         <w:t xml:space="preserve"> </w:t>
       </w:r>
       <w:r>
-        <w:t xml:space="preserve">(Table</w:t>
-      </w:r>
-      <w:r>
-        <w:t xml:space="preserve"> </w:t>
-      </w:r>
-      <w:r>
-        <w:t xml:space="preserve">).</w:t>
+        <w:t xml:space="preserve">8 (Table</w:t>
+      </w:r>
+      <w:r>
+        <w:t xml:space="preserve"> </w:t>
+      </w:r>
+      <w:r>
+        <w:t xml:space="preserve"> </w:t>
+      </w:r>
+      <w:r>
+        <w:t xml:space="preserve">1).</w:t>
       </w:r>
     </w:p>
     <w:p>
@@ -12818,7 +15343,10 @@
         <w:t xml:space="preserve"> </w:t>
       </w:r>
       <w:r>
-        <w:t xml:space="preserve">). For all 4 models using different neighborhood sizes for the heterogeneity and topographic roughness predictors, a greater prefire NDVI led to a greater probability of high severity fire. Potential annual heat load, which integrates aspect, slope, and latitude, also had a strong positive relationship with the probability of a high severity fire (</w:t>
+        <w:t xml:space="preserve"> </w:t>
+      </w:r>
+      <w:r>
+        <w:t xml:space="preserve">7). For all 4 models using different neighborhood sizes for the heterogeneity and topographic roughness predictors, a greater prefire NDVI led to a greater probability of high severity fire. Potential annual heat load, which integrates aspect, slope, and latitude, also had a strong positive relationship with the probability of a high severity fire (</w:t>
       </w:r>
       <m:oMath>
         <m:sSub>
@@ -12850,7 +15378,10 @@
         <w:t xml:space="preserve"> </w:t>
       </w:r>
       <w:r>
-        <w:t xml:space="preserve">). Areas that were located on southwest facing slopes at lower latitudes tended to be more likely to burn at high severity. We found no effect of local topographic roughness on wildfire severity at any neighborhood size (</w:t>
+        <w:t xml:space="preserve"> </w:t>
+      </w:r>
+      <w:r>
+        <w:t xml:space="preserve">7). Areas that were located on southwest facing slopes at lower latitudes tended to be more likely to burn at high severity. We found no effect of local topographic roughness on wildfire severity at any neighborhood size (</w:t>
       </w:r>
       <m:oMath>
         <m:sSub>
@@ -12882,7 +15413,10 @@
         <w:t xml:space="preserve"> </w:t>
       </w:r>
       <w:r>
-        <w:t xml:space="preserve">).</w:t>
+        <w:t xml:space="preserve"> </w:t>
+      </w:r>
+      <w:r>
+        <w:t xml:space="preserve">7).</w:t>
       </w:r>
     </w:p>
     <w:p>
@@ -12944,7 +15478,10 @@
         <w:t xml:space="preserve"> </w:t>
       </w:r>
       <w:r>
-        <w:t xml:space="preserve">). However, under extreme fuel moisture conditions (100 hour fuel moisture less than 20</w:t>
+        <w:t xml:space="preserve"> </w:t>
+      </w:r>
+      <w:r>
+        <w:t xml:space="preserve">7). However, under extreme fuel moisture conditions (100 hour fuel moisture less than 20</w:t>
       </w:r>
       <w:r>
         <w:rPr>
@@ -13024,7 +15561,10 @@
         <w:t xml:space="preserve"> </w:t>
       </w:r>
       <w:r>
-        <w:t xml:space="preserve">).</w:t>
+        <w:t xml:space="preserve"> </w:t>
+      </w:r>
+      <w:r>
+        <w:t xml:space="preserve">7).</w:t>
       </w:r>
     </w:p>
     <w:p>
@@ -13147,7 +15687,10 @@
         <w:t xml:space="preserve"> </w:t>
       </w:r>
       <w:r>
-        <w:t xml:space="preserve">).</w:t>
+        <w:t xml:space="preserve"> </w:t>
+      </w:r>
+      <w:r>
+        <w:t xml:space="preserve">7).</w:t>
       </w:r>
     </w:p>
     <w:p>
@@ -13375,7 +15918,10 @@
         <w:t xml:space="preserve"> </w:t>
       </w:r>
       <w:r>
-        <w:t xml:space="preserve">).</w:t>
+        <w:t xml:space="preserve"> </w:t>
+      </w:r>
+      <w:r>
+        <w:t xml:space="preserve">7).</w:t>
       </w:r>
     </w:p>
     <w:p>
@@ -13462,7 +16008,10 @@
         <w:t xml:space="preserve"> </w:t>
       </w:r>
       <w:r>
-        <w:t xml:space="preserve">. Under non-extreme fuel moisture conditions, the more sparsely vegetation patches interrupt fuel continuity and reduce the likelihood of high severity fire. Under extreme fuel moisture conditions however, the more densely vegetated patches are more likely to burn at high severity and that high severity is more likley to be contagious.</w:t>
+        <w:t xml:space="preserve"> </w:t>
+      </w:r>
+      <w:r>
+        <w:t xml:space="preserve">5). Under non-extreme fuel moisture conditions, the more sparsely vegetation patches interrupt fuel continuity and reduce the likelihood of high severity fire. Under extreme fuel moisture conditions however, the more densely vegetated patches are more likely to burn at high severity and that high severity is more likley to be contagious.</w:t>
       </w:r>
     </w:p>
     <w:p>
@@ -17145,7 +19694,7 @@
     </w:lvl>
   </w:abstractNum>
   <w:abstractNum w:abstractNumId="990">
-    <w:nsid w:val="e3b19434"/>
+    <w:nsid w:val="917e44da"/>
     <w:multiLevelType w:val="multilevel"/>
     <w:lvl w:ilvl="0">
       <w:numFmt w:val="bullet"/>
@@ -17238,6 +19787,790 @@
     <w:lvl w:ilvl="8">
       <w:numFmt w:val="bullet"/>
       <w:lvlText w:val=" "/>
+      <w:lvlJc w:val="left"/>
+      <w:pPr>
+        <w:tabs>
+          <w:tab w:val="num" w:pos="5760"/>
+        </w:tabs>
+        <w:ind w:left="6240" w:hanging="480"/>
+      </w:pPr>
+    </w:lvl>
+  </w:abstractNum>
+  <w:abstractNum w:abstractNumId="99331">
+    <w:nsid w:val="fcdc205e"/>
+    <w:multiLevelType w:val="multilevel"/>
+    <w:lvl w:ilvl="0">
+      <w:start w:val="1"/>
+      <w:numFmt w:val="decimal"/>
+      <w:lvlText w:val="(%1)"/>
+      <w:lvlJc w:val="left"/>
+      <w:pPr>
+        <w:tabs>
+          <w:tab w:val="num" w:pos="0"/>
+        </w:tabs>
+        <w:ind w:left="480" w:hanging="480"/>
+      </w:pPr>
+    </w:lvl>
+    <w:lvl w:ilvl="1">
+      <w:start w:val="1"/>
+      <w:numFmt w:val="decimal"/>
+      <w:lvlText w:val="(%2)"/>
+      <w:lvlJc w:val="left"/>
+      <w:pPr>
+        <w:tabs>
+          <w:tab w:val="num" w:pos="720"/>
+        </w:tabs>
+        <w:ind w:left="1200" w:hanging="480"/>
+      </w:pPr>
+    </w:lvl>
+    <w:lvl w:ilvl="2">
+      <w:start w:val="1"/>
+      <w:numFmt w:val="decimal"/>
+      <w:lvlText w:val="(%3)"/>
+      <w:lvlJc w:val="left"/>
+      <w:pPr>
+        <w:tabs>
+          <w:tab w:val="num" w:pos="1440"/>
+        </w:tabs>
+        <w:ind w:left="1920" w:hanging="480"/>
+      </w:pPr>
+    </w:lvl>
+    <w:lvl w:ilvl="3">
+      <w:start w:val="1"/>
+      <w:numFmt w:val="decimal"/>
+      <w:lvlText w:val="(%4)"/>
+      <w:lvlJc w:val="left"/>
+      <w:pPr>
+        <w:tabs>
+          <w:tab w:val="num" w:pos="2160"/>
+        </w:tabs>
+        <w:ind w:left="2640" w:hanging="480"/>
+      </w:pPr>
+    </w:lvl>
+    <w:lvl w:ilvl="4">
+      <w:start w:val="1"/>
+      <w:numFmt w:val="decimal"/>
+      <w:lvlText w:val="(%5)"/>
+      <w:lvlJc w:val="left"/>
+      <w:pPr>
+        <w:tabs>
+          <w:tab w:val="num" w:pos="2880"/>
+        </w:tabs>
+        <w:ind w:left="3360" w:hanging="480"/>
+      </w:pPr>
+    </w:lvl>
+    <w:lvl w:ilvl="5">
+      <w:start w:val="1"/>
+      <w:numFmt w:val="decimal"/>
+      <w:lvlText w:val="(%6)"/>
+      <w:lvlJc w:val="left"/>
+      <w:pPr>
+        <w:tabs>
+          <w:tab w:val="num" w:pos="3600"/>
+        </w:tabs>
+        <w:ind w:left="4080" w:hanging="480"/>
+      </w:pPr>
+    </w:lvl>
+    <w:lvl w:ilvl="6">
+      <w:start w:val="1"/>
+      <w:numFmt w:val="decimal"/>
+      <w:lvlText w:val="(%7)"/>
+      <w:lvlJc w:val="left"/>
+      <w:pPr>
+        <w:tabs>
+          <w:tab w:val="num" w:pos="4320"/>
+        </w:tabs>
+        <w:ind w:left="4800" w:hanging="480"/>
+      </w:pPr>
+    </w:lvl>
+    <w:lvl w:ilvl="7">
+      <w:start w:val="1"/>
+      <w:numFmt w:val="decimal"/>
+      <w:lvlText w:val="(%8)"/>
+      <w:lvlJc w:val="left"/>
+      <w:pPr>
+        <w:tabs>
+          <w:tab w:val="num" w:pos="5040"/>
+        </w:tabs>
+        <w:ind w:left="5520" w:hanging="480"/>
+      </w:pPr>
+    </w:lvl>
+    <w:lvl w:ilvl="8">
+      <w:start w:val="1"/>
+      <w:numFmt w:val="decimal"/>
+      <w:lvlText w:val="(%9)"/>
+      <w:lvlJc w:val="left"/>
+      <w:pPr>
+        <w:tabs>
+          <w:tab w:val="num" w:pos="5760"/>
+        </w:tabs>
+        <w:ind w:left="6240" w:hanging="480"/>
+      </w:pPr>
+    </w:lvl>
+  </w:abstractNum>
+  <w:abstractNum w:abstractNumId="99335">
+    <w:nsid w:val="c1cf287b"/>
+    <w:multiLevelType w:val="multilevel"/>
+    <w:lvl w:ilvl="0">
+      <w:start w:val="5"/>
+      <w:numFmt w:val="decimal"/>
+      <w:lvlText w:val="(%1)"/>
+      <w:lvlJc w:val="left"/>
+      <w:pPr>
+        <w:tabs>
+          <w:tab w:val="num" w:pos="0"/>
+        </w:tabs>
+        <w:ind w:left="480" w:hanging="480"/>
+      </w:pPr>
+    </w:lvl>
+    <w:lvl w:ilvl="1">
+      <w:start w:val="5"/>
+      <w:numFmt w:val="decimal"/>
+      <w:lvlText w:val="(%2)"/>
+      <w:lvlJc w:val="left"/>
+      <w:pPr>
+        <w:tabs>
+          <w:tab w:val="num" w:pos="720"/>
+        </w:tabs>
+        <w:ind w:left="1200" w:hanging="480"/>
+      </w:pPr>
+    </w:lvl>
+    <w:lvl w:ilvl="2">
+      <w:start w:val="5"/>
+      <w:numFmt w:val="decimal"/>
+      <w:lvlText w:val="(%3)"/>
+      <w:lvlJc w:val="left"/>
+      <w:pPr>
+        <w:tabs>
+          <w:tab w:val="num" w:pos="1440"/>
+        </w:tabs>
+        <w:ind w:left="1920" w:hanging="480"/>
+      </w:pPr>
+    </w:lvl>
+    <w:lvl w:ilvl="3">
+      <w:start w:val="5"/>
+      <w:numFmt w:val="decimal"/>
+      <w:lvlText w:val="(%4)"/>
+      <w:lvlJc w:val="left"/>
+      <w:pPr>
+        <w:tabs>
+          <w:tab w:val="num" w:pos="2160"/>
+        </w:tabs>
+        <w:ind w:left="2640" w:hanging="480"/>
+      </w:pPr>
+    </w:lvl>
+    <w:lvl w:ilvl="4">
+      <w:start w:val="5"/>
+      <w:numFmt w:val="decimal"/>
+      <w:lvlText w:val="(%5)"/>
+      <w:lvlJc w:val="left"/>
+      <w:pPr>
+        <w:tabs>
+          <w:tab w:val="num" w:pos="2880"/>
+        </w:tabs>
+        <w:ind w:left="3360" w:hanging="480"/>
+      </w:pPr>
+    </w:lvl>
+    <w:lvl w:ilvl="5">
+      <w:start w:val="5"/>
+      <w:numFmt w:val="decimal"/>
+      <w:lvlText w:val="(%6)"/>
+      <w:lvlJc w:val="left"/>
+      <w:pPr>
+        <w:tabs>
+          <w:tab w:val="num" w:pos="3600"/>
+        </w:tabs>
+        <w:ind w:left="4080" w:hanging="480"/>
+      </w:pPr>
+    </w:lvl>
+    <w:lvl w:ilvl="6">
+      <w:start w:val="5"/>
+      <w:numFmt w:val="decimal"/>
+      <w:lvlText w:val="(%7)"/>
+      <w:lvlJc w:val="left"/>
+      <w:pPr>
+        <w:tabs>
+          <w:tab w:val="num" w:pos="4320"/>
+        </w:tabs>
+        <w:ind w:left="4800" w:hanging="480"/>
+      </w:pPr>
+    </w:lvl>
+    <w:lvl w:ilvl="7">
+      <w:start w:val="5"/>
+      <w:numFmt w:val="decimal"/>
+      <w:lvlText w:val="(%8)"/>
+      <w:lvlJc w:val="left"/>
+      <w:pPr>
+        <w:tabs>
+          <w:tab w:val="num" w:pos="5040"/>
+        </w:tabs>
+        <w:ind w:left="5520" w:hanging="480"/>
+      </w:pPr>
+    </w:lvl>
+    <w:lvl w:ilvl="8">
+      <w:start w:val="5"/>
+      <w:numFmt w:val="decimal"/>
+      <w:lvlText w:val="(%9)"/>
+      <w:lvlJc w:val="left"/>
+      <w:pPr>
+        <w:tabs>
+          <w:tab w:val="num" w:pos="5760"/>
+        </w:tabs>
+        <w:ind w:left="6240" w:hanging="480"/>
+      </w:pPr>
+    </w:lvl>
+  </w:abstractNum>
+  <w:abstractNum w:abstractNumId="99336">
+    <w:nsid w:val="198b1fd4"/>
+    <w:multiLevelType w:val="multilevel"/>
+    <w:lvl w:ilvl="0">
+      <w:start w:val="6"/>
+      <w:numFmt w:val="decimal"/>
+      <w:lvlText w:val="(%1)"/>
+      <w:lvlJc w:val="left"/>
+      <w:pPr>
+        <w:tabs>
+          <w:tab w:val="num" w:pos="0"/>
+        </w:tabs>
+        <w:ind w:left="480" w:hanging="480"/>
+      </w:pPr>
+    </w:lvl>
+    <w:lvl w:ilvl="1">
+      <w:start w:val="6"/>
+      <w:numFmt w:val="decimal"/>
+      <w:lvlText w:val="(%2)"/>
+      <w:lvlJc w:val="left"/>
+      <w:pPr>
+        <w:tabs>
+          <w:tab w:val="num" w:pos="720"/>
+        </w:tabs>
+        <w:ind w:left="1200" w:hanging="480"/>
+      </w:pPr>
+    </w:lvl>
+    <w:lvl w:ilvl="2">
+      <w:start w:val="6"/>
+      <w:numFmt w:val="decimal"/>
+      <w:lvlText w:val="(%3)"/>
+      <w:lvlJc w:val="left"/>
+      <w:pPr>
+        <w:tabs>
+          <w:tab w:val="num" w:pos="1440"/>
+        </w:tabs>
+        <w:ind w:left="1920" w:hanging="480"/>
+      </w:pPr>
+    </w:lvl>
+    <w:lvl w:ilvl="3">
+      <w:start w:val="6"/>
+      <w:numFmt w:val="decimal"/>
+      <w:lvlText w:val="(%4)"/>
+      <w:lvlJc w:val="left"/>
+      <w:pPr>
+        <w:tabs>
+          <w:tab w:val="num" w:pos="2160"/>
+        </w:tabs>
+        <w:ind w:left="2640" w:hanging="480"/>
+      </w:pPr>
+    </w:lvl>
+    <w:lvl w:ilvl="4">
+      <w:start w:val="6"/>
+      <w:numFmt w:val="decimal"/>
+      <w:lvlText w:val="(%5)"/>
+      <w:lvlJc w:val="left"/>
+      <w:pPr>
+        <w:tabs>
+          <w:tab w:val="num" w:pos="2880"/>
+        </w:tabs>
+        <w:ind w:left="3360" w:hanging="480"/>
+      </w:pPr>
+    </w:lvl>
+    <w:lvl w:ilvl="5">
+      <w:start w:val="6"/>
+      <w:numFmt w:val="decimal"/>
+      <w:lvlText w:val="(%6)"/>
+      <w:lvlJc w:val="left"/>
+      <w:pPr>
+        <w:tabs>
+          <w:tab w:val="num" w:pos="3600"/>
+        </w:tabs>
+        <w:ind w:left="4080" w:hanging="480"/>
+      </w:pPr>
+    </w:lvl>
+    <w:lvl w:ilvl="6">
+      <w:start w:val="6"/>
+      <w:numFmt w:val="decimal"/>
+      <w:lvlText w:val="(%7)"/>
+      <w:lvlJc w:val="left"/>
+      <w:pPr>
+        <w:tabs>
+          <w:tab w:val="num" w:pos="4320"/>
+        </w:tabs>
+        <w:ind w:left="4800" w:hanging="480"/>
+      </w:pPr>
+    </w:lvl>
+    <w:lvl w:ilvl="7">
+      <w:start w:val="6"/>
+      <w:numFmt w:val="decimal"/>
+      <w:lvlText w:val="(%8)"/>
+      <w:lvlJc w:val="left"/>
+      <w:pPr>
+        <w:tabs>
+          <w:tab w:val="num" w:pos="5040"/>
+        </w:tabs>
+        <w:ind w:left="5520" w:hanging="480"/>
+      </w:pPr>
+    </w:lvl>
+    <w:lvl w:ilvl="8">
+      <w:start w:val="6"/>
+      <w:numFmt w:val="decimal"/>
+      <w:lvlText w:val="(%9)"/>
+      <w:lvlJc w:val="left"/>
+      <w:pPr>
+        <w:tabs>
+          <w:tab w:val="num" w:pos="5760"/>
+        </w:tabs>
+        <w:ind w:left="6240" w:hanging="480"/>
+      </w:pPr>
+    </w:lvl>
+  </w:abstractNum>
+  <w:abstractNum w:abstractNumId="99337">
+    <w:nsid w:val="fdd85967"/>
+    <w:multiLevelType w:val="multilevel"/>
+    <w:lvl w:ilvl="0">
+      <w:start w:val="7"/>
+      <w:numFmt w:val="decimal"/>
+      <w:lvlText w:val="(%1)"/>
+      <w:lvlJc w:val="left"/>
+      <w:pPr>
+        <w:tabs>
+          <w:tab w:val="num" w:pos="0"/>
+        </w:tabs>
+        <w:ind w:left="480" w:hanging="480"/>
+      </w:pPr>
+    </w:lvl>
+    <w:lvl w:ilvl="1">
+      <w:start w:val="7"/>
+      <w:numFmt w:val="decimal"/>
+      <w:lvlText w:val="(%2)"/>
+      <w:lvlJc w:val="left"/>
+      <w:pPr>
+        <w:tabs>
+          <w:tab w:val="num" w:pos="720"/>
+        </w:tabs>
+        <w:ind w:left="1200" w:hanging="480"/>
+      </w:pPr>
+    </w:lvl>
+    <w:lvl w:ilvl="2">
+      <w:start w:val="7"/>
+      <w:numFmt w:val="decimal"/>
+      <w:lvlText w:val="(%3)"/>
+      <w:lvlJc w:val="left"/>
+      <w:pPr>
+        <w:tabs>
+          <w:tab w:val="num" w:pos="1440"/>
+        </w:tabs>
+        <w:ind w:left="1920" w:hanging="480"/>
+      </w:pPr>
+    </w:lvl>
+    <w:lvl w:ilvl="3">
+      <w:start w:val="7"/>
+      <w:numFmt w:val="decimal"/>
+      <w:lvlText w:val="(%4)"/>
+      <w:lvlJc w:val="left"/>
+      <w:pPr>
+        <w:tabs>
+          <w:tab w:val="num" w:pos="2160"/>
+        </w:tabs>
+        <w:ind w:left="2640" w:hanging="480"/>
+      </w:pPr>
+    </w:lvl>
+    <w:lvl w:ilvl="4">
+      <w:start w:val="7"/>
+      <w:numFmt w:val="decimal"/>
+      <w:lvlText w:val="(%5)"/>
+      <w:lvlJc w:val="left"/>
+      <w:pPr>
+        <w:tabs>
+          <w:tab w:val="num" w:pos="2880"/>
+        </w:tabs>
+        <w:ind w:left="3360" w:hanging="480"/>
+      </w:pPr>
+    </w:lvl>
+    <w:lvl w:ilvl="5">
+      <w:start w:val="7"/>
+      <w:numFmt w:val="decimal"/>
+      <w:lvlText w:val="(%6)"/>
+      <w:lvlJc w:val="left"/>
+      <w:pPr>
+        <w:tabs>
+          <w:tab w:val="num" w:pos="3600"/>
+        </w:tabs>
+        <w:ind w:left="4080" w:hanging="480"/>
+      </w:pPr>
+    </w:lvl>
+    <w:lvl w:ilvl="6">
+      <w:start w:val="7"/>
+      <w:numFmt w:val="decimal"/>
+      <w:lvlText w:val="(%7)"/>
+      <w:lvlJc w:val="left"/>
+      <w:pPr>
+        <w:tabs>
+          <w:tab w:val="num" w:pos="4320"/>
+        </w:tabs>
+        <w:ind w:left="4800" w:hanging="480"/>
+      </w:pPr>
+    </w:lvl>
+    <w:lvl w:ilvl="7">
+      <w:start w:val="7"/>
+      <w:numFmt w:val="decimal"/>
+      <w:lvlText w:val="(%8)"/>
+      <w:lvlJc w:val="left"/>
+      <w:pPr>
+        <w:tabs>
+          <w:tab w:val="num" w:pos="5040"/>
+        </w:tabs>
+        <w:ind w:left="5520" w:hanging="480"/>
+      </w:pPr>
+    </w:lvl>
+    <w:lvl w:ilvl="8">
+      <w:start w:val="7"/>
+      <w:numFmt w:val="decimal"/>
+      <w:lvlText w:val="(%9)"/>
+      <w:lvlJc w:val="left"/>
+      <w:pPr>
+        <w:tabs>
+          <w:tab w:val="num" w:pos="5760"/>
+        </w:tabs>
+        <w:ind w:left="6240" w:hanging="480"/>
+      </w:pPr>
+    </w:lvl>
+  </w:abstractNum>
+  <w:abstractNum w:abstractNumId="99338">
+    <w:nsid w:val="bbeb86e9"/>
+    <w:multiLevelType w:val="multilevel"/>
+    <w:lvl w:ilvl="0">
+      <w:start w:val="8"/>
+      <w:numFmt w:val="decimal"/>
+      <w:lvlText w:val="(%1)"/>
+      <w:lvlJc w:val="left"/>
+      <w:pPr>
+        <w:tabs>
+          <w:tab w:val="num" w:pos="0"/>
+        </w:tabs>
+        <w:ind w:left="480" w:hanging="480"/>
+      </w:pPr>
+    </w:lvl>
+    <w:lvl w:ilvl="1">
+      <w:start w:val="8"/>
+      <w:numFmt w:val="decimal"/>
+      <w:lvlText w:val="(%2)"/>
+      <w:lvlJc w:val="left"/>
+      <w:pPr>
+        <w:tabs>
+          <w:tab w:val="num" w:pos="720"/>
+        </w:tabs>
+        <w:ind w:left="1200" w:hanging="480"/>
+      </w:pPr>
+    </w:lvl>
+    <w:lvl w:ilvl="2">
+      <w:start w:val="8"/>
+      <w:numFmt w:val="decimal"/>
+      <w:lvlText w:val="(%3)"/>
+      <w:lvlJc w:val="left"/>
+      <w:pPr>
+        <w:tabs>
+          <w:tab w:val="num" w:pos="1440"/>
+        </w:tabs>
+        <w:ind w:left="1920" w:hanging="480"/>
+      </w:pPr>
+    </w:lvl>
+    <w:lvl w:ilvl="3">
+      <w:start w:val="8"/>
+      <w:numFmt w:val="decimal"/>
+      <w:lvlText w:val="(%4)"/>
+      <w:lvlJc w:val="left"/>
+      <w:pPr>
+        <w:tabs>
+          <w:tab w:val="num" w:pos="2160"/>
+        </w:tabs>
+        <w:ind w:left="2640" w:hanging="480"/>
+      </w:pPr>
+    </w:lvl>
+    <w:lvl w:ilvl="4">
+      <w:start w:val="8"/>
+      <w:numFmt w:val="decimal"/>
+      <w:lvlText w:val="(%5)"/>
+      <w:lvlJc w:val="left"/>
+      <w:pPr>
+        <w:tabs>
+          <w:tab w:val="num" w:pos="2880"/>
+        </w:tabs>
+        <w:ind w:left="3360" w:hanging="480"/>
+      </w:pPr>
+    </w:lvl>
+    <w:lvl w:ilvl="5">
+      <w:start w:val="8"/>
+      <w:numFmt w:val="decimal"/>
+      <w:lvlText w:val="(%6)"/>
+      <w:lvlJc w:val="left"/>
+      <w:pPr>
+        <w:tabs>
+          <w:tab w:val="num" w:pos="3600"/>
+        </w:tabs>
+        <w:ind w:left="4080" w:hanging="480"/>
+      </w:pPr>
+    </w:lvl>
+    <w:lvl w:ilvl="6">
+      <w:start w:val="8"/>
+      <w:numFmt w:val="decimal"/>
+      <w:lvlText w:val="(%7)"/>
+      <w:lvlJc w:val="left"/>
+      <w:pPr>
+        <w:tabs>
+          <w:tab w:val="num" w:pos="4320"/>
+        </w:tabs>
+        <w:ind w:left="4800" w:hanging="480"/>
+      </w:pPr>
+    </w:lvl>
+    <w:lvl w:ilvl="7">
+      <w:start w:val="8"/>
+      <w:numFmt w:val="decimal"/>
+      <w:lvlText w:val="(%8)"/>
+      <w:lvlJc w:val="left"/>
+      <w:pPr>
+        <w:tabs>
+          <w:tab w:val="num" w:pos="5040"/>
+        </w:tabs>
+        <w:ind w:left="5520" w:hanging="480"/>
+      </w:pPr>
+    </w:lvl>
+    <w:lvl w:ilvl="8">
+      <w:start w:val="8"/>
+      <w:numFmt w:val="decimal"/>
+      <w:lvlText w:val="(%9)"/>
+      <w:lvlJc w:val="left"/>
+      <w:pPr>
+        <w:tabs>
+          <w:tab w:val="num" w:pos="5760"/>
+        </w:tabs>
+        <w:ind w:left="6240" w:hanging="480"/>
+      </w:pPr>
+    </w:lvl>
+  </w:abstractNum>
+  <w:abstractNum w:abstractNumId="99339">
+    <w:nsid w:val="1fda1aca"/>
+    <w:multiLevelType w:val="multilevel"/>
+    <w:lvl w:ilvl="0">
+      <w:start w:val="9"/>
+      <w:numFmt w:val="decimal"/>
+      <w:lvlText w:val="(%1)"/>
+      <w:lvlJc w:val="left"/>
+      <w:pPr>
+        <w:tabs>
+          <w:tab w:val="num" w:pos="0"/>
+        </w:tabs>
+        <w:ind w:left="480" w:hanging="480"/>
+      </w:pPr>
+    </w:lvl>
+    <w:lvl w:ilvl="1">
+      <w:start w:val="9"/>
+      <w:numFmt w:val="decimal"/>
+      <w:lvlText w:val="(%2)"/>
+      <w:lvlJc w:val="left"/>
+      <w:pPr>
+        <w:tabs>
+          <w:tab w:val="num" w:pos="720"/>
+        </w:tabs>
+        <w:ind w:left="1200" w:hanging="480"/>
+      </w:pPr>
+    </w:lvl>
+    <w:lvl w:ilvl="2">
+      <w:start w:val="9"/>
+      <w:numFmt w:val="decimal"/>
+      <w:lvlText w:val="(%3)"/>
+      <w:lvlJc w:val="left"/>
+      <w:pPr>
+        <w:tabs>
+          <w:tab w:val="num" w:pos="1440"/>
+        </w:tabs>
+        <w:ind w:left="1920" w:hanging="480"/>
+      </w:pPr>
+    </w:lvl>
+    <w:lvl w:ilvl="3">
+      <w:start w:val="9"/>
+      <w:numFmt w:val="decimal"/>
+      <w:lvlText w:val="(%4)"/>
+      <w:lvlJc w:val="left"/>
+      <w:pPr>
+        <w:tabs>
+          <w:tab w:val="num" w:pos="2160"/>
+        </w:tabs>
+        <w:ind w:left="2640" w:hanging="480"/>
+      </w:pPr>
+    </w:lvl>
+    <w:lvl w:ilvl="4">
+      <w:start w:val="9"/>
+      <w:numFmt w:val="decimal"/>
+      <w:lvlText w:val="(%5)"/>
+      <w:lvlJc w:val="left"/>
+      <w:pPr>
+        <w:tabs>
+          <w:tab w:val="num" w:pos="2880"/>
+        </w:tabs>
+        <w:ind w:left="3360" w:hanging="480"/>
+      </w:pPr>
+    </w:lvl>
+    <w:lvl w:ilvl="5">
+      <w:start w:val="9"/>
+      <w:numFmt w:val="decimal"/>
+      <w:lvlText w:val="(%6)"/>
+      <w:lvlJc w:val="left"/>
+      <w:pPr>
+        <w:tabs>
+          <w:tab w:val="num" w:pos="3600"/>
+        </w:tabs>
+        <w:ind w:left="4080" w:hanging="480"/>
+      </w:pPr>
+    </w:lvl>
+    <w:lvl w:ilvl="6">
+      <w:start w:val="9"/>
+      <w:numFmt w:val="decimal"/>
+      <w:lvlText w:val="(%7)"/>
+      <w:lvlJc w:val="left"/>
+      <w:pPr>
+        <w:tabs>
+          <w:tab w:val="num" w:pos="4320"/>
+        </w:tabs>
+        <w:ind w:left="4800" w:hanging="480"/>
+      </w:pPr>
+    </w:lvl>
+    <w:lvl w:ilvl="7">
+      <w:start w:val="9"/>
+      <w:numFmt w:val="decimal"/>
+      <w:lvlText w:val="(%8)"/>
+      <w:lvlJc w:val="left"/>
+      <w:pPr>
+        <w:tabs>
+          <w:tab w:val="num" w:pos="5040"/>
+        </w:tabs>
+        <w:ind w:left="5520" w:hanging="480"/>
+      </w:pPr>
+    </w:lvl>
+    <w:lvl w:ilvl="8">
+      <w:start w:val="9"/>
+      <w:numFmt w:val="decimal"/>
+      <w:lvlText w:val="(%9)"/>
+      <w:lvlJc w:val="left"/>
+      <w:pPr>
+        <w:tabs>
+          <w:tab w:val="num" w:pos="5760"/>
+        </w:tabs>
+        <w:ind w:left="6240" w:hanging="480"/>
+      </w:pPr>
+    </w:lvl>
+  </w:abstractNum>
+  <w:abstractNum w:abstractNumId="993310">
+    <w:nsid w:val="a88ab100"/>
+    <w:multiLevelType w:val="multilevel"/>
+    <w:lvl w:ilvl="0">
+      <w:start w:val="10"/>
+      <w:numFmt w:val="decimal"/>
+      <w:lvlText w:val="(%1)"/>
+      <w:lvlJc w:val="left"/>
+      <w:pPr>
+        <w:tabs>
+          <w:tab w:val="num" w:pos="0"/>
+        </w:tabs>
+        <w:ind w:left="480" w:hanging="480"/>
+      </w:pPr>
+    </w:lvl>
+    <w:lvl w:ilvl="1">
+      <w:start w:val="10"/>
+      <w:numFmt w:val="decimal"/>
+      <w:lvlText w:val="(%2)"/>
+      <w:lvlJc w:val="left"/>
+      <w:pPr>
+        <w:tabs>
+          <w:tab w:val="num" w:pos="720"/>
+        </w:tabs>
+        <w:ind w:left="1200" w:hanging="480"/>
+      </w:pPr>
+    </w:lvl>
+    <w:lvl w:ilvl="2">
+      <w:start w:val="10"/>
+      <w:numFmt w:val="decimal"/>
+      <w:lvlText w:val="(%3)"/>
+      <w:lvlJc w:val="left"/>
+      <w:pPr>
+        <w:tabs>
+          <w:tab w:val="num" w:pos="1440"/>
+        </w:tabs>
+        <w:ind w:left="1920" w:hanging="480"/>
+      </w:pPr>
+    </w:lvl>
+    <w:lvl w:ilvl="3">
+      <w:start w:val="10"/>
+      <w:numFmt w:val="decimal"/>
+      <w:lvlText w:val="(%4)"/>
+      <w:lvlJc w:val="left"/>
+      <w:pPr>
+        <w:tabs>
+          <w:tab w:val="num" w:pos="2160"/>
+        </w:tabs>
+        <w:ind w:left="2640" w:hanging="480"/>
+      </w:pPr>
+    </w:lvl>
+    <w:lvl w:ilvl="4">
+      <w:start w:val="10"/>
+      <w:numFmt w:val="decimal"/>
+      <w:lvlText w:val="(%5)"/>
+      <w:lvlJc w:val="left"/>
+      <w:pPr>
+        <w:tabs>
+          <w:tab w:val="num" w:pos="2880"/>
+        </w:tabs>
+        <w:ind w:left="3360" w:hanging="480"/>
+      </w:pPr>
+    </w:lvl>
+    <w:lvl w:ilvl="5">
+      <w:start w:val="10"/>
+      <w:numFmt w:val="decimal"/>
+      <w:lvlText w:val="(%6)"/>
+      <w:lvlJc w:val="left"/>
+      <w:pPr>
+        <w:tabs>
+          <w:tab w:val="num" w:pos="3600"/>
+        </w:tabs>
+        <w:ind w:left="4080" w:hanging="480"/>
+      </w:pPr>
+    </w:lvl>
+    <w:lvl w:ilvl="6">
+      <w:start w:val="10"/>
+      <w:numFmt w:val="decimal"/>
+      <w:lvlText w:val="(%7)"/>
+      <w:lvlJc w:val="left"/>
+      <w:pPr>
+        <w:tabs>
+          <w:tab w:val="num" w:pos="4320"/>
+        </w:tabs>
+        <w:ind w:left="4800" w:hanging="480"/>
+      </w:pPr>
+    </w:lvl>
+    <w:lvl w:ilvl="7">
+      <w:start w:val="10"/>
+      <w:numFmt w:val="decimal"/>
+      <w:lvlText w:val="(%8)"/>
+      <w:lvlJc w:val="left"/>
+      <w:pPr>
+        <w:tabs>
+          <w:tab w:val="num" w:pos="5040"/>
+        </w:tabs>
+        <w:ind w:left="5520" w:hanging="480"/>
+      </w:pPr>
+    </w:lvl>
+    <w:lvl w:ilvl="8">
+      <w:start w:val="10"/>
+      <w:numFmt w:val="decimal"/>
+      <w:lvlText w:val="(%9)"/>
       <w:lvlJc w:val="left"/>
       <w:pPr>
         <w:tabs>
@@ -17288,6 +20621,216 @@
   </w:num>
   <w:num w:numId="1000">
     <w:abstractNumId w:val="990"/>
+  </w:num>
+  <w:num w:numId="1001">
+    <w:abstractNumId w:val="99331"/>
+    <w:lvlOverride w:ilvl="0">
+      <w:startOverride w:val="1"/>
+    </w:lvlOverride>
+    <w:lvlOverride w:ilvl="1">
+      <w:startOverride w:val="1"/>
+    </w:lvlOverride>
+    <w:lvlOverride w:ilvl="2">
+      <w:startOverride w:val="1"/>
+    </w:lvlOverride>
+    <w:lvlOverride w:ilvl="3">
+      <w:startOverride w:val="1"/>
+    </w:lvlOverride>
+    <w:lvlOverride w:ilvl="4">
+      <w:startOverride w:val="1"/>
+    </w:lvlOverride>
+    <w:lvlOverride w:ilvl="5">
+      <w:startOverride w:val="1"/>
+    </w:lvlOverride>
+    <w:lvlOverride w:ilvl="6">
+      <w:startOverride w:val="1"/>
+    </w:lvlOverride>
+    <w:lvlOverride w:ilvl="7">
+      <w:startOverride w:val="1"/>
+    </w:lvlOverride>
+    <w:lvlOverride w:ilvl="8">
+      <w:startOverride w:val="1"/>
+    </w:lvlOverride>
+  </w:num>
+  <w:num w:numId="1002">
+    <w:abstractNumId w:val="99335"/>
+    <w:lvlOverride w:ilvl="0">
+      <w:startOverride w:val="5"/>
+    </w:lvlOverride>
+    <w:lvlOverride w:ilvl="1">
+      <w:startOverride w:val="5"/>
+    </w:lvlOverride>
+    <w:lvlOverride w:ilvl="2">
+      <w:startOverride w:val="5"/>
+    </w:lvlOverride>
+    <w:lvlOverride w:ilvl="3">
+      <w:startOverride w:val="5"/>
+    </w:lvlOverride>
+    <w:lvlOverride w:ilvl="4">
+      <w:startOverride w:val="5"/>
+    </w:lvlOverride>
+    <w:lvlOverride w:ilvl="5">
+      <w:startOverride w:val="5"/>
+    </w:lvlOverride>
+    <w:lvlOverride w:ilvl="6">
+      <w:startOverride w:val="5"/>
+    </w:lvlOverride>
+    <w:lvlOverride w:ilvl="7">
+      <w:startOverride w:val="5"/>
+    </w:lvlOverride>
+    <w:lvlOverride w:ilvl="8">
+      <w:startOverride w:val="5"/>
+    </w:lvlOverride>
+  </w:num>
+  <w:num w:numId="1003">
+    <w:abstractNumId w:val="99336"/>
+    <w:lvlOverride w:ilvl="0">
+      <w:startOverride w:val="6"/>
+    </w:lvlOverride>
+    <w:lvlOverride w:ilvl="1">
+      <w:startOverride w:val="6"/>
+    </w:lvlOverride>
+    <w:lvlOverride w:ilvl="2">
+      <w:startOverride w:val="6"/>
+    </w:lvlOverride>
+    <w:lvlOverride w:ilvl="3">
+      <w:startOverride w:val="6"/>
+    </w:lvlOverride>
+    <w:lvlOverride w:ilvl="4">
+      <w:startOverride w:val="6"/>
+    </w:lvlOverride>
+    <w:lvlOverride w:ilvl="5">
+      <w:startOverride w:val="6"/>
+    </w:lvlOverride>
+    <w:lvlOverride w:ilvl="6">
+      <w:startOverride w:val="6"/>
+    </w:lvlOverride>
+    <w:lvlOverride w:ilvl="7">
+      <w:startOverride w:val="6"/>
+    </w:lvlOverride>
+    <w:lvlOverride w:ilvl="8">
+      <w:startOverride w:val="6"/>
+    </w:lvlOverride>
+  </w:num>
+  <w:num w:numId="1004">
+    <w:abstractNumId w:val="99337"/>
+    <w:lvlOverride w:ilvl="0">
+      <w:startOverride w:val="7"/>
+    </w:lvlOverride>
+    <w:lvlOverride w:ilvl="1">
+      <w:startOverride w:val="7"/>
+    </w:lvlOverride>
+    <w:lvlOverride w:ilvl="2">
+      <w:startOverride w:val="7"/>
+    </w:lvlOverride>
+    <w:lvlOverride w:ilvl="3">
+      <w:startOverride w:val="7"/>
+    </w:lvlOverride>
+    <w:lvlOverride w:ilvl="4">
+      <w:startOverride w:val="7"/>
+    </w:lvlOverride>
+    <w:lvlOverride w:ilvl="5">
+      <w:startOverride w:val="7"/>
+    </w:lvlOverride>
+    <w:lvlOverride w:ilvl="6">
+      <w:startOverride w:val="7"/>
+    </w:lvlOverride>
+    <w:lvlOverride w:ilvl="7">
+      <w:startOverride w:val="7"/>
+    </w:lvlOverride>
+    <w:lvlOverride w:ilvl="8">
+      <w:startOverride w:val="7"/>
+    </w:lvlOverride>
+  </w:num>
+  <w:num w:numId="1005">
+    <w:abstractNumId w:val="99338"/>
+    <w:lvlOverride w:ilvl="0">
+      <w:startOverride w:val="8"/>
+    </w:lvlOverride>
+    <w:lvlOverride w:ilvl="1">
+      <w:startOverride w:val="8"/>
+    </w:lvlOverride>
+    <w:lvlOverride w:ilvl="2">
+      <w:startOverride w:val="8"/>
+    </w:lvlOverride>
+    <w:lvlOverride w:ilvl="3">
+      <w:startOverride w:val="8"/>
+    </w:lvlOverride>
+    <w:lvlOverride w:ilvl="4">
+      <w:startOverride w:val="8"/>
+    </w:lvlOverride>
+    <w:lvlOverride w:ilvl="5">
+      <w:startOverride w:val="8"/>
+    </w:lvlOverride>
+    <w:lvlOverride w:ilvl="6">
+      <w:startOverride w:val="8"/>
+    </w:lvlOverride>
+    <w:lvlOverride w:ilvl="7">
+      <w:startOverride w:val="8"/>
+    </w:lvlOverride>
+    <w:lvlOverride w:ilvl="8">
+      <w:startOverride w:val="8"/>
+    </w:lvlOverride>
+  </w:num>
+  <w:num w:numId="1006">
+    <w:abstractNumId w:val="99339"/>
+    <w:lvlOverride w:ilvl="0">
+      <w:startOverride w:val="9"/>
+    </w:lvlOverride>
+    <w:lvlOverride w:ilvl="1">
+      <w:startOverride w:val="9"/>
+    </w:lvlOverride>
+    <w:lvlOverride w:ilvl="2">
+      <w:startOverride w:val="9"/>
+    </w:lvlOverride>
+    <w:lvlOverride w:ilvl="3">
+      <w:startOverride w:val="9"/>
+    </w:lvlOverride>
+    <w:lvlOverride w:ilvl="4">
+      <w:startOverride w:val="9"/>
+    </w:lvlOverride>
+    <w:lvlOverride w:ilvl="5">
+      <w:startOverride w:val="9"/>
+    </w:lvlOverride>
+    <w:lvlOverride w:ilvl="6">
+      <w:startOverride w:val="9"/>
+    </w:lvlOverride>
+    <w:lvlOverride w:ilvl="7">
+      <w:startOverride w:val="9"/>
+    </w:lvlOverride>
+    <w:lvlOverride w:ilvl="8">
+      <w:startOverride w:val="9"/>
+    </w:lvlOverride>
+  </w:num>
+  <w:num w:numId="1007">
+    <w:abstractNumId w:val="993310"/>
+    <w:lvlOverride w:ilvl="0">
+      <w:startOverride w:val="10"/>
+    </w:lvlOverride>
+    <w:lvlOverride w:ilvl="1">
+      <w:startOverride w:val="10"/>
+    </w:lvlOverride>
+    <w:lvlOverride w:ilvl="2">
+      <w:startOverride w:val="10"/>
+    </w:lvlOverride>
+    <w:lvlOverride w:ilvl="3">
+      <w:startOverride w:val="10"/>
+    </w:lvlOverride>
+    <w:lvlOverride w:ilvl="4">
+      <w:startOverride w:val="10"/>
+    </w:lvlOverride>
+    <w:lvlOverride w:ilvl="5">
+      <w:startOverride w:val="10"/>
+    </w:lvlOverride>
+    <w:lvlOverride w:ilvl="6">
+      <w:startOverride w:val="10"/>
+    </w:lvlOverride>
+    <w:lvlOverride w:ilvl="7">
+      <w:startOverride w:val="10"/>
+    </w:lvlOverride>
+    <w:lvlOverride w:ilvl="8">
+      <w:startOverride w:val="10"/>
+    </w:lvlOverride>
   </w:num>
 </w:numbering>
 </file>

</xml_diff>